<commit_message>
updated with blockchain-integration & shop structure, properties
</commit_message>
<xml_diff>
--- a/idea/idea-Current.docx
+++ b/idea/idea-Current.docx
@@ -4,6 +4,15 @@
   <w:body>
     <w:sdt>
       <w:sdtPr>
+        <w:rPr>
+          <w:rFonts w:asciiTheme="minorHAnsi" w:eastAsiaTheme="minorHAnsi" w:hAnsiTheme="minorHAnsi" w:cstheme="minorBidi"/>
+          <w:b w:val="0"/>
+          <w:bCs w:val="0"/>
+          <w:color w:val="auto"/>
+          <w:sz w:val="24"/>
+          <w:szCs w:val="24"/>
+          <w:lang w:val="en-GB"/>
+        </w:rPr>
         <w:id w:val="963775637"/>
         <w:docPartObj>
           <w:docPartGallery w:val="Table of Contents"/>
@@ -12,12 +21,7 @@
       </w:sdtPr>
       <w:sdtEndPr>
         <w:rPr>
-          <w:rFonts w:asciiTheme="minorHAnsi" w:eastAsiaTheme="minorHAnsi" w:hAnsiTheme="minorHAnsi" w:cstheme="minorBidi"/>
           <w:noProof/>
-          <w:color w:val="auto"/>
-          <w:sz w:val="24"/>
-          <w:szCs w:val="24"/>
-          <w:lang w:val="en-GB"/>
         </w:rPr>
       </w:sdtEndPr>
       <w:sdtContent>
@@ -57,7 +61,7 @@
             </w:rPr>
             <w:fldChar w:fldCharType="separate"/>
           </w:r>
-          <w:hyperlink w:anchor="_Toc512331867" w:history="1">
+          <w:hyperlink w:anchor="_Toc512414983" w:history="1">
             <w:r>
               <w:rPr>
                 <w:rStyle w:val="Hyperlink"/>
@@ -85,7 +89,7 @@
                 <w:noProof/>
                 <w:webHidden/>
               </w:rPr>
-              <w:instrText xml:space="preserve"> PAGEREF _Toc512331867 \h </w:instrText>
+              <w:instrText xml:space="preserve"> PAGEREF _Toc512414983 \h </w:instrText>
             </w:r>
             <w:r>
               <w:rPr>
@@ -129,7 +133,7 @@
               <w:lang w:eastAsia="en-GB"/>
             </w:rPr>
           </w:pPr>
-          <w:hyperlink w:anchor="_Toc512331868" w:history="1">
+          <w:hyperlink w:anchor="_Toc512414984" w:history="1">
             <w:r>
               <w:rPr>
                 <w:rStyle w:val="Hyperlink"/>
@@ -157,7 +161,7 @@
                 <w:noProof/>
                 <w:webHidden/>
               </w:rPr>
-              <w:instrText xml:space="preserve"> PAGEREF _Toc512331868 \h </w:instrText>
+              <w:instrText xml:space="preserve"> PAGEREF _Toc512414984 \h </w:instrText>
             </w:r>
             <w:r>
               <w:rPr>
@@ -201,14 +205,14 @@
               <w:lang w:eastAsia="en-GB"/>
             </w:rPr>
           </w:pPr>
-          <w:hyperlink w:anchor="_Toc512331869" w:history="1">
+          <w:hyperlink w:anchor="_Toc512414985" w:history="1">
             <w:r>
               <w:rPr>
                 <w:rStyle w:val="Hyperlink"/>
                 <w:noProof/>
                 <w:lang w:val="en-US"/>
               </w:rPr>
-              <w:t>My Idea: The Maall</w:t>
+              <w:t>Innovation: The Maall</w:t>
             </w:r>
             <w:r>
               <w:rPr>
@@ -229,7 +233,7 @@
                 <w:noProof/>
                 <w:webHidden/>
               </w:rPr>
-              <w:instrText xml:space="preserve"> PAGEREF _Toc512331869 \h </w:instrText>
+              <w:instrText xml:space="preserve"> PAGEREF _Toc512414985 \h </w:instrText>
             </w:r>
             <w:r>
               <w:rPr>
@@ -273,7 +277,7 @@
               <w:lang w:eastAsia="en-GB"/>
             </w:rPr>
           </w:pPr>
-          <w:hyperlink w:anchor="_Toc512331870" w:history="1">
+          <w:hyperlink w:anchor="_Toc512414986" w:history="1">
             <w:r>
               <w:rPr>
                 <w:rStyle w:val="Hyperlink"/>
@@ -301,7 +305,7 @@
                 <w:noProof/>
                 <w:webHidden/>
               </w:rPr>
-              <w:instrText xml:space="preserve"> PAGEREF _Toc512331870 \h </w:instrText>
+              <w:instrText xml:space="preserve"> PAGEREF _Toc512414986 \h </w:instrText>
             </w:r>
             <w:r>
               <w:rPr>
@@ -347,11 +351,84 @@
               <w:lang w:eastAsia="en-GB"/>
             </w:rPr>
           </w:pPr>
-          <w:hyperlink w:anchor="_Toc512331871" w:history="1">
+          <w:hyperlink w:anchor="_Toc512414987" w:history="1">
             <w:r>
               <w:rPr>
                 <w:rStyle w:val="Hyperlink"/>
                 <w:noProof/>
+              </w:rPr>
+              <w:t>Shop:</w:t>
+            </w:r>
+            <w:r>
+              <w:rPr>
+                <w:noProof/>
+                <w:webHidden/>
+              </w:rPr>
+              <w:tab/>
+            </w:r>
+            <w:r>
+              <w:rPr>
+                <w:noProof/>
+                <w:webHidden/>
+              </w:rPr>
+              <w:fldChar w:fldCharType="begin"/>
+            </w:r>
+            <w:r>
+              <w:rPr>
+                <w:noProof/>
+                <w:webHidden/>
+              </w:rPr>
+              <w:instrText xml:space="preserve"> PAGEREF _Toc512414987 \h </w:instrText>
+            </w:r>
+            <w:r>
+              <w:rPr>
+                <w:noProof/>
+                <w:webHidden/>
+              </w:rPr>
+            </w:r>
+            <w:r>
+              <w:rPr>
+                <w:noProof/>
+                <w:webHidden/>
+              </w:rPr>
+              <w:fldChar w:fldCharType="separate"/>
+            </w:r>
+            <w:r>
+              <w:rPr>
+                <w:noProof/>
+                <w:webHidden/>
+              </w:rPr>
+              <w:t>4</w:t>
+            </w:r>
+            <w:r>
+              <w:rPr>
+                <w:noProof/>
+                <w:webHidden/>
+              </w:rPr>
+              <w:fldChar w:fldCharType="end"/>
+            </w:r>
+          </w:hyperlink>
+        </w:p>
+        <w:p>
+          <w:pPr>
+            <w:pStyle w:val="TOC2"/>
+            <w:tabs>
+              <w:tab w:val="right" w:leader="dot" w:pos="9010"/>
+            </w:tabs>
+            <w:rPr>
+              <w:rFonts w:eastAsiaTheme="minorEastAsia"/>
+              <w:b w:val="0"/>
+              <w:noProof/>
+              <w:sz w:val="24"/>
+              <w:szCs w:val="24"/>
+              <w:lang w:eastAsia="en-GB"/>
+            </w:rPr>
+          </w:pPr>
+          <w:hyperlink w:anchor="_Toc512414988" w:history="1">
+            <w:r>
+              <w:rPr>
+                <w:rStyle w:val="Hyperlink"/>
+                <w:noProof/>
                 <w:lang w:val="en-US"/>
               </w:rPr>
               <w:t>How we can earn through Mall:</w:t>
@@ -375,7 +452,225 @@
                 <w:noProof/>
                 <w:webHidden/>
               </w:rPr>
-              <w:instrText xml:space="preserve"> PAGEREF _Toc512331871 \h </w:instrText>
+              <w:instrText xml:space="preserve"> PAGEREF _Toc512414988 \h </w:instrText>
+            </w:r>
+            <w:r>
+              <w:rPr>
+                <w:noProof/>
+                <w:webHidden/>
+              </w:rPr>
+            </w:r>
+            <w:r>
+              <w:rPr>
+                <w:noProof/>
+                <w:webHidden/>
+              </w:rPr>
+              <w:fldChar w:fldCharType="separate"/>
+            </w:r>
+            <w:r>
+              <w:rPr>
+                <w:noProof/>
+                <w:webHidden/>
+              </w:rPr>
+              <w:t>4</w:t>
+            </w:r>
+            <w:r>
+              <w:rPr>
+                <w:noProof/>
+                <w:webHidden/>
+              </w:rPr>
+              <w:fldChar w:fldCharType="end"/>
+            </w:r>
+          </w:hyperlink>
+        </w:p>
+        <w:p>
+          <w:pPr>
+            <w:pStyle w:val="TOC1"/>
+            <w:tabs>
+              <w:tab w:val="right" w:leader="dot" w:pos="9010"/>
+            </w:tabs>
+            <w:rPr>
+              <w:rFonts w:eastAsiaTheme="minorEastAsia"/>
+              <w:b w:val="0"/>
+              <w:noProof/>
+              <w:lang w:eastAsia="en-GB"/>
+            </w:rPr>
+          </w:pPr>
+          <w:hyperlink w:anchor="_Toc512414989" w:history="1">
+            <w:r>
+              <w:rPr>
+                <w:rStyle w:val="Hyperlink"/>
+                <w:noProof/>
+                <w:lang w:val="en-US"/>
+              </w:rPr>
+              <w:t>Integration of Blockchain</w:t>
+            </w:r>
+            <w:r>
+              <w:rPr>
+                <w:noProof/>
+                <w:webHidden/>
+              </w:rPr>
+              <w:tab/>
+            </w:r>
+            <w:r>
+              <w:rPr>
+                <w:noProof/>
+                <w:webHidden/>
+              </w:rPr>
+              <w:fldChar w:fldCharType="begin"/>
+            </w:r>
+            <w:r>
+              <w:rPr>
+                <w:noProof/>
+                <w:webHidden/>
+              </w:rPr>
+              <w:instrText xml:space="preserve"> PAGEREF _Toc512414989 \h </w:instrText>
+            </w:r>
+            <w:r>
+              <w:rPr>
+                <w:noProof/>
+                <w:webHidden/>
+              </w:rPr>
+            </w:r>
+            <w:r>
+              <w:rPr>
+                <w:noProof/>
+                <w:webHidden/>
+              </w:rPr>
+              <w:fldChar w:fldCharType="separate"/>
+            </w:r>
+            <w:r>
+              <w:rPr>
+                <w:noProof/>
+                <w:webHidden/>
+              </w:rPr>
+              <w:t>4</w:t>
+            </w:r>
+            <w:r>
+              <w:rPr>
+                <w:noProof/>
+                <w:webHidden/>
+              </w:rPr>
+              <w:fldChar w:fldCharType="end"/>
+            </w:r>
+          </w:hyperlink>
+        </w:p>
+        <w:p>
+          <w:pPr>
+            <w:pStyle w:val="TOC2"/>
+            <w:tabs>
+              <w:tab w:val="right" w:leader="dot" w:pos="9010"/>
+            </w:tabs>
+            <w:rPr>
+              <w:rFonts w:eastAsiaTheme="minorEastAsia"/>
+              <w:b w:val="0"/>
+              <w:noProof/>
+              <w:sz w:val="24"/>
+              <w:szCs w:val="24"/>
+              <w:lang w:eastAsia="en-GB"/>
+            </w:rPr>
+          </w:pPr>
+          <w:hyperlink w:anchor="_Toc512414990" w:history="1">
+            <w:r>
+              <w:rPr>
+                <w:rStyle w:val="Hyperlink"/>
+                <w:noProof/>
+              </w:rPr>
+              <w:t>Basic Shop Token (BST)</w:t>
+            </w:r>
+            <w:r>
+              <w:rPr>
+                <w:noProof/>
+                <w:webHidden/>
+              </w:rPr>
+              <w:tab/>
+            </w:r>
+            <w:r>
+              <w:rPr>
+                <w:noProof/>
+                <w:webHidden/>
+              </w:rPr>
+              <w:fldChar w:fldCharType="begin"/>
+            </w:r>
+            <w:r>
+              <w:rPr>
+                <w:noProof/>
+                <w:webHidden/>
+              </w:rPr>
+              <w:instrText xml:space="preserve"> PAGEREF _Toc512414990 \h </w:instrText>
+            </w:r>
+            <w:r>
+              <w:rPr>
+                <w:noProof/>
+                <w:webHidden/>
+              </w:rPr>
+            </w:r>
+            <w:r>
+              <w:rPr>
+                <w:noProof/>
+                <w:webHidden/>
+              </w:rPr>
+              <w:fldChar w:fldCharType="separate"/>
+            </w:r>
+            <w:r>
+              <w:rPr>
+                <w:noProof/>
+                <w:webHidden/>
+              </w:rPr>
+              <w:t>4</w:t>
+            </w:r>
+            <w:r>
+              <w:rPr>
+                <w:noProof/>
+                <w:webHidden/>
+              </w:rPr>
+              <w:fldChar w:fldCharType="end"/>
+            </w:r>
+          </w:hyperlink>
+        </w:p>
+        <w:p>
+          <w:pPr>
+            <w:pStyle w:val="TOC2"/>
+            <w:tabs>
+              <w:tab w:val="right" w:leader="dot" w:pos="9010"/>
+            </w:tabs>
+            <w:rPr>
+              <w:rFonts w:eastAsiaTheme="minorEastAsia"/>
+              <w:b w:val="0"/>
+              <w:noProof/>
+              <w:sz w:val="24"/>
+              <w:szCs w:val="24"/>
+              <w:lang w:eastAsia="en-GB"/>
+            </w:rPr>
+          </w:pPr>
+          <w:hyperlink w:anchor="_Toc512414991" w:history="1">
+            <w:r>
+              <w:rPr>
+                <w:rStyle w:val="Hyperlink"/>
+                <w:noProof/>
+              </w:rPr>
+              <w:t>Access Shop Token (AST)</w:t>
+            </w:r>
+            <w:r>
+              <w:rPr>
+                <w:noProof/>
+                <w:webHidden/>
+              </w:rPr>
+              <w:tab/>
+            </w:r>
+            <w:r>
+              <w:rPr>
+                <w:noProof/>
+                <w:webHidden/>
+              </w:rPr>
+              <w:fldChar w:fldCharType="begin"/>
+            </w:r>
+            <w:r>
+              <w:rPr>
+                <w:noProof/>
+                <w:webHidden/>
+              </w:rPr>
+              <w:instrText xml:space="preserve"> PAGEREF _Toc512414991 \h </w:instrText>
             </w:r>
             <w:r>
               <w:rPr>
@@ -448,8 +743,6 @@
         </w:rPr>
         <w:br w:type="page"/>
       </w:r>
-      <w:bookmarkStart w:id="0" w:name="_GoBack"/>
-      <w:bookmarkEnd w:id="0"/>
     </w:p>
     <w:p>
       <w:pPr>
@@ -458,7 +751,7 @@
           <w:lang w:val="en-US"/>
         </w:rPr>
       </w:pPr>
-      <w:bookmarkStart w:id="1" w:name="_Toc512331867"/>
+      <w:bookmarkStart w:id="0" w:name="_Toc512414983"/>
       <w:r>
         <w:rPr>
           <w:lang w:val="en-US"/>
@@ -466,6 +759,62 @@
         <w:lastRenderedPageBreak/>
         <w:t>Abstract:</w:t>
       </w:r>
+      <w:bookmarkEnd w:id="0"/>
+    </w:p>
+    <w:p>
+      <w:pPr>
+        <w:rPr>
+          <w:lang w:val="en-US"/>
+        </w:rPr>
+      </w:pPr>
+      <w:r>
+        <w:rPr>
+          <w:lang w:val="en-US"/>
+        </w:rPr>
+        <w:t xml:space="preserve">The core idea is to create Centaurus(a shopping mall here in Islamabad) in VR and put it in browser screen so everyone can perform all those activities in that VR-made shopping mall that they perform in Real-world mall. Such as shopping </w:t>
+      </w:r>
+      <w:proofErr w:type="spellStart"/>
+      <w:r>
+        <w:rPr>
+          <w:lang w:val="en-US"/>
+        </w:rPr>
+        <w:t>etc</w:t>
+      </w:r>
+      <w:proofErr w:type="spellEnd"/>
+      <w:r>
+        <w:rPr>
+          <w:lang w:val="en-US"/>
+        </w:rPr>
+        <w:t>, and we can use promotion and advertisement too.</w:t>
+      </w:r>
+      <w:r>
+        <w:rPr>
+          <w:lang w:val="en-US"/>
+        </w:rPr>
+        <w:br/>
+      </w:r>
+    </w:p>
+    <w:p>
+      <w:pPr>
+        <w:rPr>
+          <w:lang w:val="en-US"/>
+        </w:rPr>
+      </w:pPr>
+    </w:p>
+    <w:p>
+      <w:pPr>
+        <w:pStyle w:val="Heading1"/>
+        <w:rPr>
+          <w:lang w:val="en-US"/>
+        </w:rPr>
+      </w:pPr>
+      <w:bookmarkStart w:id="1" w:name="_Toc512414984"/>
+      <w:r>
+        <w:rPr>
+          <w:lang w:val="en-US"/>
+        </w:rPr>
+        <w:t>Current e-commerce:</w:t>
+      </w:r>
       <w:bookmarkEnd w:id="1"/>
     </w:p>
     <w:p>
@@ -478,27 +827,69 @@
         <w:rPr>
           <w:lang w:val="en-US"/>
         </w:rPr>
-        <w:t xml:space="preserve">The core idea is to create Centaurus(a shopping mall here in Islamabad) in VR and put it in browser screen so everyone can perform all those activities in that VR-made shopping mall that they perform in Real-world mall. Such as shopping </w:t>
+        <w:t>We shop from an online ecommerce platform and we go through different items we want to purchase like we are reading a book</w:t>
+      </w:r>
+      <w:r>
+        <w:rPr>
+          <w:lang w:val="en-US"/>
+        </w:rPr>
+        <w:t>. In current e-commerce website w</w:t>
+      </w:r>
+      <w:r>
+        <w:rPr>
+          <w:lang w:val="en-US"/>
+        </w:rPr>
+        <w:t>e enter keyword and visit a si</w:t>
+      </w:r>
+      <w:r>
+        <w:rPr>
+          <w:lang w:val="en-US"/>
+        </w:rPr>
+        <w:t>ngle page with different images,</w:t>
+      </w:r>
+      <w:r>
+        <w:rPr>
+          <w:lang w:val="en-US"/>
+        </w:rPr>
+        <w:t xml:space="preserve"> Like we search for a word in glossary</w:t>
+      </w:r>
+      <w:r>
+        <w:rPr>
+          <w:lang w:val="en-US"/>
+        </w:rPr>
+        <w:t xml:space="preserve"> of book</w:t>
+      </w:r>
+      <w:r>
+        <w:rPr>
+          <w:lang w:val="en-US"/>
+        </w:rPr>
+        <w:t xml:space="preserve"> and then we go to its page number and get what we are seeking for. It shows current e-commerce system </w:t>
       </w:r>
       <w:proofErr w:type="spellStart"/>
       <w:r>
         <w:rPr>
           <w:lang w:val="en-US"/>
         </w:rPr>
-        <w:t>etc</w:t>
+        <w:t>limitize</w:t>
       </w:r>
       <w:proofErr w:type="spellEnd"/>
       <w:r>
         <w:rPr>
           <w:lang w:val="en-US"/>
         </w:rPr>
-        <w:t>, and we can use promotion and advertisement too.</w:t>
-      </w:r>
-      <w:r>
-        <w:rPr>
-          <w:lang w:val="en-US"/>
-        </w:rPr>
-        <w:br/>
+        <w:t xml:space="preserve"> us to only a book</w:t>
+      </w:r>
+      <w:r>
+        <w:rPr>
+          <w:lang w:val="en-US"/>
+        </w:rPr>
+        <w:t xml:space="preserve"> or similar to reading a book</w:t>
+      </w:r>
+      <w:r>
+        <w:rPr>
+          <w:lang w:val="en-US"/>
+        </w:rPr>
+        <w:t>.</w:t>
       </w:r>
     </w:p>
     <w:p>
@@ -515,133 +906,41 @@
           <w:lang w:val="en-US"/>
         </w:rPr>
       </w:pPr>
-      <w:bookmarkStart w:id="2" w:name="_Toc512331868"/>
-      <w:r>
-        <w:rPr>
-          <w:lang w:val="en-US"/>
-        </w:rPr>
-        <w:t>Current e-commerce:</w:t>
+      <w:bookmarkStart w:id="2" w:name="_Toc512414985"/>
+      <w:r>
+        <w:rPr>
+          <w:lang w:val="en-US"/>
+        </w:rPr>
+        <w:t>Innovation</w:t>
+      </w:r>
+      <w:r>
+        <w:rPr>
+          <w:lang w:val="en-US"/>
+        </w:rPr>
+        <w:t>:</w:t>
+      </w:r>
+      <w:r>
+        <w:rPr>
+          <w:lang w:val="en-US"/>
+        </w:rPr>
+        <w:t xml:space="preserve"> </w:t>
+      </w:r>
+      <w:r>
+        <w:rPr>
+          <w:b/>
+          <w:lang w:val="en-US"/>
+        </w:rPr>
+        <w:t xml:space="preserve">The </w:t>
+      </w:r>
+      <w:proofErr w:type="spellStart"/>
+      <w:r>
+        <w:rPr>
+          <w:b/>
+          <w:lang w:val="en-US"/>
+        </w:rPr>
+        <w:t>Maall</w:t>
       </w:r>
       <w:bookmarkEnd w:id="2"/>
-    </w:p>
-    <w:p>
-      <w:pPr>
-        <w:rPr>
-          <w:lang w:val="en-US"/>
-        </w:rPr>
-      </w:pPr>
-      <w:r>
-        <w:rPr>
-          <w:lang w:val="en-US"/>
-        </w:rPr>
-        <w:t>We shop from an online ecommerce platform and we go through different items we want to purchase like we are reading a book</w:t>
-      </w:r>
-      <w:r>
-        <w:rPr>
-          <w:lang w:val="en-US"/>
-        </w:rPr>
-        <w:t>. In current e-commerce website w</w:t>
-      </w:r>
-      <w:r>
-        <w:rPr>
-          <w:lang w:val="en-US"/>
-        </w:rPr>
-        <w:t>e enter keyword and visit a si</w:t>
-      </w:r>
-      <w:r>
-        <w:rPr>
-          <w:lang w:val="en-US"/>
-        </w:rPr>
-        <w:t>ngle page with different images,</w:t>
-      </w:r>
-      <w:r>
-        <w:rPr>
-          <w:lang w:val="en-US"/>
-        </w:rPr>
-        <w:t xml:space="preserve"> Like we search for a word in glossary</w:t>
-      </w:r>
-      <w:r>
-        <w:rPr>
-          <w:lang w:val="en-US"/>
-        </w:rPr>
-        <w:t xml:space="preserve"> of book</w:t>
-      </w:r>
-      <w:r>
-        <w:rPr>
-          <w:lang w:val="en-US"/>
-        </w:rPr>
-        <w:t xml:space="preserve"> and then we go to its page number and get what we are seeking for. It shows current e-commerce system </w:t>
-      </w:r>
-      <w:proofErr w:type="spellStart"/>
-      <w:r>
-        <w:rPr>
-          <w:lang w:val="en-US"/>
-        </w:rPr>
-        <w:t>limitize</w:t>
-      </w:r>
-      <w:proofErr w:type="spellEnd"/>
-      <w:r>
-        <w:rPr>
-          <w:lang w:val="en-US"/>
-        </w:rPr>
-        <w:t xml:space="preserve"> us to only a book</w:t>
-      </w:r>
-      <w:r>
-        <w:rPr>
-          <w:lang w:val="en-US"/>
-        </w:rPr>
-        <w:t xml:space="preserve"> or similar to reading a book</w:t>
-      </w:r>
-      <w:r>
-        <w:rPr>
-          <w:lang w:val="en-US"/>
-        </w:rPr>
-        <w:t>.</w:t>
-      </w:r>
-    </w:p>
-    <w:p>
-      <w:pPr>
-        <w:rPr>
-          <w:lang w:val="en-US"/>
-        </w:rPr>
-      </w:pPr>
-    </w:p>
-    <w:p>
-      <w:pPr>
-        <w:pStyle w:val="Heading1"/>
-        <w:rPr>
-          <w:lang w:val="en-US"/>
-        </w:rPr>
-      </w:pPr>
-      <w:bookmarkStart w:id="3" w:name="_Toc512331869"/>
-      <w:r>
-        <w:rPr>
-          <w:lang w:val="en-US"/>
-        </w:rPr>
-        <w:t>My Idea:</w:t>
-      </w:r>
-      <w:r>
-        <w:rPr>
-          <w:lang w:val="en-US"/>
-        </w:rPr>
-        <w:t xml:space="preserve"> </w:t>
-      </w:r>
-      <w:r>
-        <w:rPr>
-          <w:b/>
-          <w:lang w:val="en-US"/>
-        </w:rPr>
-        <w:t xml:space="preserve">The </w:t>
-      </w:r>
-      <w:proofErr w:type="spellStart"/>
-      <w:r>
-        <w:rPr>
-          <w:b/>
-          <w:lang w:val="en-US"/>
-        </w:rPr>
-        <w:t>Maall</w:t>
-      </w:r>
-      <w:bookmarkEnd w:id="3"/>
       <w:proofErr w:type="spellEnd"/>
     </w:p>
     <w:p>
@@ -893,18 +1192,103 @@
           <w:lang w:val="en-US"/>
         </w:rPr>
       </w:pPr>
-      <w:bookmarkStart w:id="4" w:name="_Toc512331870"/>
+      <w:bookmarkStart w:id="3" w:name="_Toc512414986"/>
       <w:r>
         <w:rPr>
           <w:lang w:val="en-US"/>
         </w:rPr>
         <w:t>Shopping Mall:</w:t>
       </w:r>
+      <w:bookmarkEnd w:id="3"/>
+    </w:p>
+    <w:p>
+      <w:r>
+        <w:t xml:space="preserve">What my actual idea is to develop a (product) shopping mall (plaza) in VR similar to what is in this game’s screenshots. Where I’ll sale stores(shops) to different buyers, buyers could be outlets live Levis </w:t>
+      </w:r>
+      <w:proofErr w:type="spellStart"/>
+      <w:r>
+        <w:t>etc</w:t>
+      </w:r>
+      <w:proofErr w:type="spellEnd"/>
+      <w:r>
+        <w:t xml:space="preserve">, or any other shop can be built in that store similar to real world plaza including store for electrical appliances, clothes, shoes, Apple, </w:t>
+      </w:r>
+      <w:proofErr w:type="spellStart"/>
+      <w:r>
+        <w:t>Smasung</w:t>
+      </w:r>
+      <w:proofErr w:type="spellEnd"/>
+      <w:r>
+        <w:t xml:space="preserve">, Car’s showroom, As this would be a VR store so we can even build a showroom for Cars, </w:t>
+      </w:r>
+      <w:proofErr w:type="spellStart"/>
+      <w:r>
+        <w:t>Helicoptores</w:t>
+      </w:r>
+      <w:proofErr w:type="spellEnd"/>
+      <w:r>
+        <w:t>, Big Airplanes or anything else that comes new in market and we can display it in one of our Stores from our shopping mall for promotions, advertisement purpose that is impossible in real world malls but we can earn a lot from these promotions too.</w:t>
+      </w:r>
+    </w:p>
+    <w:p/>
+    <w:p>
+      <w:pPr>
+        <w:pStyle w:val="Heading2"/>
+      </w:pPr>
+      <w:bookmarkStart w:id="4" w:name="_Toc512414987"/>
+      <w:r>
+        <w:t>Shop:</w:t>
+      </w:r>
       <w:bookmarkEnd w:id="4"/>
     </w:p>
     <w:p>
       <w:r>
-        <w:t xml:space="preserve">What my actual idea is to develop a (product) shopping mall (plaza) in VR similar to what is in this game’s screenshots. Where I’ll sale stores(shops) to different buyers, buyers could be outlets live Levis </w:t>
+        <w:t>Each Shop/store will have following properties:</w:t>
+      </w:r>
+    </w:p>
+    <w:p>
+      <w:pPr>
+        <w:pStyle w:val="ListParagraph"/>
+        <w:numPr>
+          <w:ilvl w:val="0"/>
+          <w:numId w:val="3"/>
+        </w:numPr>
+      </w:pPr>
+      <w:r>
+        <w:t>It’ll have a specific length and width (40*40) feet etc.</w:t>
+      </w:r>
+    </w:p>
+    <w:p>
+      <w:pPr>
+        <w:pStyle w:val="ListParagraph"/>
+        <w:numPr>
+          <w:ilvl w:val="0"/>
+          <w:numId w:val="3"/>
+        </w:numPr>
+      </w:pPr>
+      <w:r>
+        <w:t>A new Room/Store will be completely empty during its selling time.</w:t>
+      </w:r>
+    </w:p>
+    <w:p>
+      <w:pPr>
+        <w:pStyle w:val="ListParagraph"/>
+        <w:numPr>
+          <w:ilvl w:val="0"/>
+          <w:numId w:val="3"/>
+        </w:numPr>
+      </w:pPr>
+      <w:r>
+        <w:t>Price of store will vary according to its location in Mall, like corner shop, or 1</w:t>
+      </w:r>
+      <w:r>
+        <w:rPr>
+          <w:vertAlign w:val="superscript"/>
+        </w:rPr>
+        <w:t>st</w:t>
+      </w:r>
+      <w:r>
+        <w:t xml:space="preserve"> floor shop </w:t>
       </w:r>
       <w:proofErr w:type="spellStart"/>
       <w:r>
@@ -912,23 +1296,7 @@
       </w:r>
       <w:proofErr w:type="spellEnd"/>
       <w:r>
-        <w:t xml:space="preserve">, or any other shop can be built in that store similar to real world plaza including store for electrical appliances, clothes, shoes, Apple, </w:t>
-      </w:r>
-      <w:proofErr w:type="spellStart"/>
-      <w:r>
-        <w:t>Smasung</w:t>
-      </w:r>
-      <w:proofErr w:type="spellEnd"/>
-      <w:r>
-        <w:t xml:space="preserve">, Car’s showroom, As this would be a VR store so we can even build a showroom for Cars, </w:t>
-      </w:r>
-      <w:proofErr w:type="spellStart"/>
-      <w:r>
-        <w:t>Helicoptores</w:t>
-      </w:r>
-      <w:proofErr w:type="spellEnd"/>
-      <w:r>
-        <w:t>, Big Airplanes or anything else that comes new in market and we can display it in one of our Stores from our shopping mall for promotions, advertisement purpose that is impossible in real world malls but we can earn a lot from these promotions too.</w:t>
+        <w:t xml:space="preserve"> will have higher rates.</w:t>
       </w:r>
     </w:p>
     <w:p/>
@@ -945,7 +1313,7 @@
         </w:rPr>
         <w:t xml:space="preserve"> </w:t>
       </w:r>
-      <w:bookmarkStart w:id="5" w:name="_Toc512331871"/>
+      <w:bookmarkStart w:id="5" w:name="_Toc512414988"/>
       <w:r>
         <w:rPr>
           <w:lang w:val="en-US"/>
@@ -1035,19 +1403,7 @@
         <w:rPr>
           <w:lang w:val="en-US"/>
         </w:rPr>
-        <w:t xml:space="preserve">By providing different </w:t>
-      </w:r>
-      <w:r>
-        <w:rPr>
-          <w:lang w:val="en-US"/>
-        </w:rPr>
-        <w:t>models</w:t>
-      </w:r>
-      <w:r>
-        <w:rPr>
-          <w:lang w:val="en-US"/>
-        </w:rPr>
-        <w:t xml:space="preserve"> to stores/shops, designing stores for store owners for their product. Example: Like Levis buys a store in a shopping mall at the time of buying they only get a room completely empty, then they pay interior designers to design their store, </w:t>
+        <w:t xml:space="preserve">By providing different models to stores/shops, designing stores for store owners for their product. Example: Like Levis buys a store in a shopping mall at the time of buying they only get a room completely empty, then they pay interior designers to design their store, </w:t>
       </w:r>
       <w:proofErr w:type="spellStart"/>
       <w:r>
@@ -1107,19 +1463,7 @@
         <w:rPr>
           <w:lang w:val="en-US"/>
         </w:rPr>
-        <w:t xml:space="preserve"> conventional way of meeting that is a </w:t>
-      </w:r>
-      <w:r>
-        <w:rPr>
-          <w:lang w:val="en-US"/>
-        </w:rPr>
-        <w:t xml:space="preserve">video </w:t>
-      </w:r>
-      <w:r>
-        <w:rPr>
-          <w:lang w:val="en-US"/>
-        </w:rPr>
-        <w:t xml:space="preserve">conference call we can innovate it by getting their photos from their cameras and then putting them on faces of different models </w:t>
+        <w:t xml:space="preserve"> conventional way of meeting that is a video conference call we can innovate it by getting their photos from their cameras and then putting them on faces of different models </w:t>
       </w:r>
       <w:r>
         <w:rPr>
@@ -1151,6 +1495,249 @@
         </w:rPr>
         <w:t>.</w:t>
       </w:r>
+    </w:p>
+    <w:p>
+      <w:pPr>
+        <w:pStyle w:val="Heading1"/>
+        <w:rPr>
+          <w:lang w:val="en-US"/>
+        </w:rPr>
+      </w:pPr>
+      <w:bookmarkStart w:id="6" w:name="_Toc512414989"/>
+      <w:r>
+        <w:rPr>
+          <w:lang w:val="en-US"/>
+        </w:rPr>
+        <w:t xml:space="preserve">Integration of </w:t>
+      </w:r>
+      <w:proofErr w:type="spellStart"/>
+      <w:r>
+        <w:rPr>
+          <w:lang w:val="en-US"/>
+        </w:rPr>
+        <w:t>Blockchain</w:t>
+      </w:r>
+      <w:bookmarkEnd w:id="6"/>
+      <w:proofErr w:type="spellEnd"/>
+    </w:p>
+    <w:p>
+      <w:proofErr w:type="spellStart"/>
+      <w:r>
+        <w:t>Blockchain</w:t>
+      </w:r>
+      <w:proofErr w:type="spellEnd"/>
+      <w:r>
+        <w:t xml:space="preserve"> technology was basically developed to gain trust of people. We can use Smart Contracts to deal with selling and purchasing</w:t>
+      </w:r>
+      <w:r>
+        <w:t xml:space="preserve"> in Mall either it is items from a store or Shops/stores themselves.</w:t>
+      </w:r>
+    </w:p>
+    <w:p>
+      <w:r>
+        <w:t xml:space="preserve">Currently I’m willing to develop two tokens </w:t>
+      </w:r>
+    </w:p>
+    <w:p>
+      <w:pPr>
+        <w:pStyle w:val="ListParagraph"/>
+        <w:numPr>
+          <w:ilvl w:val="0"/>
+          <w:numId w:val="2"/>
+        </w:numPr>
+      </w:pPr>
+      <w:r>
+        <w:t>Basic Shop Token (BST)</w:t>
+      </w:r>
+    </w:p>
+    <w:p>
+      <w:pPr>
+        <w:pStyle w:val="ListParagraph"/>
+        <w:numPr>
+          <w:ilvl w:val="0"/>
+          <w:numId w:val="2"/>
+        </w:numPr>
+      </w:pPr>
+      <w:r>
+        <w:t>Access Shop Token(AST)</w:t>
+      </w:r>
+    </w:p>
+    <w:p>
+      <w:pPr>
+        <w:pStyle w:val="ListParagraph"/>
+      </w:pPr>
+    </w:p>
+    <w:p>
+      <w:pPr>
+        <w:pStyle w:val="Heading2"/>
+      </w:pPr>
+      <w:bookmarkStart w:id="7" w:name="_Toc512414990"/>
+      <w:r>
+        <w:t>Basic Shop Token (BST)</w:t>
+      </w:r>
+      <w:bookmarkEnd w:id="7"/>
+    </w:p>
+    <w:p>
+      <w:r>
+        <w:t>BST will be used for selling and purchasing purpose of shops and items/accessories they are selling to customer/buyers.</w:t>
+      </w:r>
+    </w:p>
+    <w:p/>
+    <w:p>
+      <w:pPr>
+        <w:pStyle w:val="Heading2"/>
+      </w:pPr>
+      <w:bookmarkStart w:id="8" w:name="_Toc512414991"/>
+      <w:r>
+        <w:t>Access</w:t>
+      </w:r>
+      <w:r>
+        <w:t xml:space="preserve"> Shop Token (</w:t>
+      </w:r>
+      <w:r>
+        <w:t>A</w:t>
+      </w:r>
+      <w:r>
+        <w:t>ST)</w:t>
+      </w:r>
+      <w:bookmarkEnd w:id="8"/>
+    </w:p>
+    <w:p>
+      <w:r>
+        <w:t xml:space="preserve">AST is a unique token for each single shop, Every shop In mall will have it’s own unique identifier Token that can be transferred to any </w:t>
+      </w:r>
+      <w:r>
+        <w:t>buyer</w:t>
+      </w:r>
+      <w:r>
+        <w:t xml:space="preserve"> (new </w:t>
+      </w:r>
+      <w:r>
+        <w:t>owner</w:t>
+      </w:r>
+      <w:r>
+        <w:t>) of shop.</w:t>
+      </w:r>
+    </w:p>
+    <w:p>
+      <w:r>
+        <w:t>Area of shop (40*40 feet) will automatically increase as the shop ages. Suppose a shop will be increased from (40*40) to (45*45) after a passing 1 year of its creation. This will be a benefit for customers(shop owners/buyers), and obviously it’ll not affect us anyway because it is built in VR and we can increase its area whenever we want to without paying for area cost like in real-world.</w:t>
+      </w:r>
+    </w:p>
+    <w:p>
+      <w:pPr>
+        <w:pStyle w:val="Heading1"/>
+      </w:pPr>
+      <w:r>
+        <w:t>Initial Investment:</w:t>
+      </w:r>
+    </w:p>
+    <w:p>
+      <w:r>
+        <w:t>I’m willing to get an initial investment so I can build a good prototype of form maybe 2,3 full functional floors of Mall and to make a better team of developers, advisors, and marketing persons. Because this team matters a lot in ICO.</w:t>
+      </w:r>
+    </w:p>
+    <w:p>
+      <w:pPr>
+        <w:pStyle w:val="Heading1"/>
+      </w:pPr>
+      <w:r>
+        <w:t>ICO</w:t>
+      </w:r>
+    </w:p>
+    <w:p>
+      <w:r>
+        <w:t>After getting initial investment and creating a good team. Next plan is to Run an ICO with 3-4 phases.</w:t>
+      </w:r>
+    </w:p>
+    <w:p>
+      <w:pPr>
+        <w:pStyle w:val="Heading2"/>
+      </w:pPr>
+      <w:r>
+        <w:t>Why I prefer ICO for our product?</w:t>
+      </w:r>
+    </w:p>
+    <w:p>
+      <w:r>
+        <w:t xml:space="preserve">As from start ICOs helped many teams to collect incredible amount of investment for their products. </w:t>
+      </w:r>
+    </w:p>
+    <w:p>
+      <w:r>
+        <w:t xml:space="preserve">But there were some cases due to which people usually don’t want to invest/trust in ICOs </w:t>
+      </w:r>
+      <w:proofErr w:type="spellStart"/>
+      <w:r>
+        <w:t>reasosn</w:t>
+      </w:r>
+      <w:proofErr w:type="spellEnd"/>
+      <w:r>
+        <w:t xml:space="preserve"> are:</w:t>
+      </w:r>
+    </w:p>
+    <w:p>
+      <w:pPr>
+        <w:pStyle w:val="ListParagraph"/>
+        <w:numPr>
+          <w:ilvl w:val="0"/>
+          <w:numId w:val="4"/>
+        </w:numPr>
+      </w:pPr>
+      <w:r>
+        <w:t>Most of the ICOs didn’t delivered what they promised for before ICO.</w:t>
+      </w:r>
+    </w:p>
+    <w:p>
+      <w:pPr>
+        <w:pStyle w:val="ListParagraph"/>
+        <w:numPr>
+          <w:ilvl w:val="0"/>
+          <w:numId w:val="4"/>
+        </w:numPr>
+      </w:pPr>
+      <w:r>
+        <w:t>A few of them were scam, with an impressive landing page and fake teams many people looted  a lot of investors.</w:t>
+      </w:r>
+    </w:p>
+    <w:p>
+      <w:pPr>
+        <w:pStyle w:val="ListParagraph"/>
+        <w:numPr>
+          <w:ilvl w:val="0"/>
+          <w:numId w:val="4"/>
+        </w:numPr>
+      </w:pPr>
+      <w:r>
+        <w:t>But that was all due to hype of ICOs that made investors throw their money blindly in greed.</w:t>
+      </w:r>
+    </w:p>
+    <w:p>
+      <w:r>
+        <w:t>But with all these facts I still want to go for an ICO because.</w:t>
+      </w:r>
+    </w:p>
+    <w:p>
+      <w:pPr>
+        <w:pStyle w:val="ListParagraph"/>
+        <w:numPr>
+          <w:ilvl w:val="0"/>
+          <w:numId w:val="5"/>
+        </w:numPr>
+      </w:pPr>
+      <w:r>
+        <w:t>1</w:t>
+      </w:r>
+      <w:r>
+        <w:t>st thing is it can help gather a lot of investment</w:t>
+      </w:r>
+      <w:r>
+        <w:t>, if we have some famous and top/ better advisors in our team, because usually investors invest by seeing team and hype</w:t>
+      </w:r>
+    </w:p>
+    <w:p>
+      <w:bookmarkStart w:id="9" w:name="_GoBack"/>
+      <w:bookmarkEnd w:id="9"/>
     </w:p>
     <w:sectPr>
       <w:pgSz w:w="11900" w:h="16840"/>
@@ -1165,6 +1752,345 @@
 <file path=word/numbering.xml><?xml version="1.0" encoding="utf-8"?>
 <w:numbering xmlns:wpc="http://schemas.microsoft.com/office/word/2010/wordprocessingCanvas" xmlns:mo="http://schemas.microsoft.com/office/mac/office/2008/main" xmlns:mc="http://schemas.openxmlformats.org/markup-compatibility/2006" xmlns:mv="urn:schemas-microsoft-com:mac:vml" xmlns:o="urn:schemas-microsoft-com:office:office" xmlns:r="http://schemas.openxmlformats.org/officeDocument/2006/relationships" xmlns:m="http://schemas.openxmlformats.org/officeDocument/2006/math" xmlns:v="urn:schemas-microsoft-com:vml" xmlns:wp14="http://schemas.microsoft.com/office/word/2010/wordprocessingDrawing" xmlns:wp="http://schemas.openxmlformats.org/drawingml/2006/wordprocessingDrawing" xmlns:w10="urn:schemas-microsoft-com:office:word" xmlns:w="http://schemas.openxmlformats.org/wordprocessingml/2006/main" xmlns:w14="http://schemas.microsoft.com/office/word/2010/wordml" xmlns:w15="http://schemas.microsoft.com/office/word/2012/wordml" xmlns:wpg="http://schemas.microsoft.com/office/word/2010/wordprocessingGroup" xmlns:wpi="http://schemas.microsoft.com/office/word/2010/wordprocessingInk" xmlns:wne="http://schemas.microsoft.com/office/word/2006/wordml" xmlns:wps="http://schemas.microsoft.com/office/word/2010/wordprocessingShape" mc:Ignorable="w14 w15 wp14">
   <w:abstractNum w:abstractNumId="0">
+    <w:nsid w:val="17030847"/>
+    <w:multiLevelType w:val="hybridMultilevel"/>
+    <w:tmpl w:val="5EA441FA"/>
+    <w:lvl w:ilvl="0" w:tplc="08090001">
+      <w:start w:val="1"/>
+      <w:numFmt w:val="bullet"/>
+      <w:lvlText w:val=""/>
+      <w:lvlJc w:val="left"/>
+      <w:pPr>
+        <w:ind w:left="720" w:hanging="360"/>
+      </w:pPr>
+      <w:rPr>
+        <w:rFonts w:ascii="Symbol" w:hAnsi="Symbol" w:hint="default"/>
+      </w:rPr>
+    </w:lvl>
+    <w:lvl w:ilvl="1" w:tplc="08090003" w:tentative="1">
+      <w:start w:val="1"/>
+      <w:numFmt w:val="bullet"/>
+      <w:lvlText w:val="o"/>
+      <w:lvlJc w:val="left"/>
+      <w:pPr>
+        <w:ind w:left="1440" w:hanging="360"/>
+      </w:pPr>
+      <w:rPr>
+        <w:rFonts w:ascii="Courier New" w:hAnsi="Courier New" w:cs="Courier New" w:hint="default"/>
+      </w:rPr>
+    </w:lvl>
+    <w:lvl w:ilvl="2" w:tplc="08090005" w:tentative="1">
+      <w:start w:val="1"/>
+      <w:numFmt w:val="bullet"/>
+      <w:lvlText w:val=""/>
+      <w:lvlJc w:val="left"/>
+      <w:pPr>
+        <w:ind w:left="2160" w:hanging="360"/>
+      </w:pPr>
+      <w:rPr>
+        <w:rFonts w:ascii="Wingdings" w:hAnsi="Wingdings" w:hint="default"/>
+      </w:rPr>
+    </w:lvl>
+    <w:lvl w:ilvl="3" w:tplc="08090001" w:tentative="1">
+      <w:start w:val="1"/>
+      <w:numFmt w:val="bullet"/>
+      <w:lvlText w:val=""/>
+      <w:lvlJc w:val="left"/>
+      <w:pPr>
+        <w:ind w:left="2880" w:hanging="360"/>
+      </w:pPr>
+      <w:rPr>
+        <w:rFonts w:ascii="Symbol" w:hAnsi="Symbol" w:hint="default"/>
+      </w:rPr>
+    </w:lvl>
+    <w:lvl w:ilvl="4" w:tplc="08090003" w:tentative="1">
+      <w:start w:val="1"/>
+      <w:numFmt w:val="bullet"/>
+      <w:lvlText w:val="o"/>
+      <w:lvlJc w:val="left"/>
+      <w:pPr>
+        <w:ind w:left="3600" w:hanging="360"/>
+      </w:pPr>
+      <w:rPr>
+        <w:rFonts w:ascii="Courier New" w:hAnsi="Courier New" w:cs="Courier New" w:hint="default"/>
+      </w:rPr>
+    </w:lvl>
+    <w:lvl w:ilvl="5" w:tplc="08090005" w:tentative="1">
+      <w:start w:val="1"/>
+      <w:numFmt w:val="bullet"/>
+      <w:lvlText w:val=""/>
+      <w:lvlJc w:val="left"/>
+      <w:pPr>
+        <w:ind w:left="4320" w:hanging="360"/>
+      </w:pPr>
+      <w:rPr>
+        <w:rFonts w:ascii="Wingdings" w:hAnsi="Wingdings" w:hint="default"/>
+      </w:rPr>
+    </w:lvl>
+    <w:lvl w:ilvl="6" w:tplc="08090001" w:tentative="1">
+      <w:start w:val="1"/>
+      <w:numFmt w:val="bullet"/>
+      <w:lvlText w:val=""/>
+      <w:lvlJc w:val="left"/>
+      <w:pPr>
+        <w:ind w:left="5040" w:hanging="360"/>
+      </w:pPr>
+      <w:rPr>
+        <w:rFonts w:ascii="Symbol" w:hAnsi="Symbol" w:hint="default"/>
+      </w:rPr>
+    </w:lvl>
+    <w:lvl w:ilvl="7" w:tplc="08090003" w:tentative="1">
+      <w:start w:val="1"/>
+      <w:numFmt w:val="bullet"/>
+      <w:lvlText w:val="o"/>
+      <w:lvlJc w:val="left"/>
+      <w:pPr>
+        <w:ind w:left="5760" w:hanging="360"/>
+      </w:pPr>
+      <w:rPr>
+        <w:rFonts w:ascii="Courier New" w:hAnsi="Courier New" w:cs="Courier New" w:hint="default"/>
+      </w:rPr>
+    </w:lvl>
+    <w:lvl w:ilvl="8" w:tplc="08090005" w:tentative="1">
+      <w:start w:val="1"/>
+      <w:numFmt w:val="bullet"/>
+      <w:lvlText w:val=""/>
+      <w:lvlJc w:val="left"/>
+      <w:pPr>
+        <w:ind w:left="6480" w:hanging="360"/>
+      </w:pPr>
+      <w:rPr>
+        <w:rFonts w:ascii="Wingdings" w:hAnsi="Wingdings" w:hint="default"/>
+      </w:rPr>
+    </w:lvl>
+  </w:abstractNum>
+  <w:abstractNum w:abstractNumId="1">
+    <w:nsid w:val="4D2D72D4"/>
+    <w:multiLevelType w:val="hybridMultilevel"/>
+    <w:tmpl w:val="F00EC896"/>
+    <w:lvl w:ilvl="0" w:tplc="08090001">
+      <w:start w:val="1"/>
+      <w:numFmt w:val="bullet"/>
+      <w:lvlText w:val=""/>
+      <w:lvlJc w:val="left"/>
+      <w:pPr>
+        <w:ind w:left="720" w:hanging="360"/>
+      </w:pPr>
+      <w:rPr>
+        <w:rFonts w:ascii="Symbol" w:hAnsi="Symbol" w:hint="default"/>
+      </w:rPr>
+    </w:lvl>
+    <w:lvl w:ilvl="1" w:tplc="08090003" w:tentative="1">
+      <w:start w:val="1"/>
+      <w:numFmt w:val="bullet"/>
+      <w:lvlText w:val="o"/>
+      <w:lvlJc w:val="left"/>
+      <w:pPr>
+        <w:ind w:left="1440" w:hanging="360"/>
+      </w:pPr>
+      <w:rPr>
+        <w:rFonts w:ascii="Courier New" w:hAnsi="Courier New" w:cs="Courier New" w:hint="default"/>
+      </w:rPr>
+    </w:lvl>
+    <w:lvl w:ilvl="2" w:tplc="08090005" w:tentative="1">
+      <w:start w:val="1"/>
+      <w:numFmt w:val="bullet"/>
+      <w:lvlText w:val=""/>
+      <w:lvlJc w:val="left"/>
+      <w:pPr>
+        <w:ind w:left="2160" w:hanging="360"/>
+      </w:pPr>
+      <w:rPr>
+        <w:rFonts w:ascii="Wingdings" w:hAnsi="Wingdings" w:hint="default"/>
+      </w:rPr>
+    </w:lvl>
+    <w:lvl w:ilvl="3" w:tplc="08090001" w:tentative="1">
+      <w:start w:val="1"/>
+      <w:numFmt w:val="bullet"/>
+      <w:lvlText w:val=""/>
+      <w:lvlJc w:val="left"/>
+      <w:pPr>
+        <w:ind w:left="2880" w:hanging="360"/>
+      </w:pPr>
+      <w:rPr>
+        <w:rFonts w:ascii="Symbol" w:hAnsi="Symbol" w:hint="default"/>
+      </w:rPr>
+    </w:lvl>
+    <w:lvl w:ilvl="4" w:tplc="08090003" w:tentative="1">
+      <w:start w:val="1"/>
+      <w:numFmt w:val="bullet"/>
+      <w:lvlText w:val="o"/>
+      <w:lvlJc w:val="left"/>
+      <w:pPr>
+        <w:ind w:left="3600" w:hanging="360"/>
+      </w:pPr>
+      <w:rPr>
+        <w:rFonts w:ascii="Courier New" w:hAnsi="Courier New" w:cs="Courier New" w:hint="default"/>
+      </w:rPr>
+    </w:lvl>
+    <w:lvl w:ilvl="5" w:tplc="08090005" w:tentative="1">
+      <w:start w:val="1"/>
+      <w:numFmt w:val="bullet"/>
+      <w:lvlText w:val=""/>
+      <w:lvlJc w:val="left"/>
+      <w:pPr>
+        <w:ind w:left="4320" w:hanging="360"/>
+      </w:pPr>
+      <w:rPr>
+        <w:rFonts w:ascii="Wingdings" w:hAnsi="Wingdings" w:hint="default"/>
+      </w:rPr>
+    </w:lvl>
+    <w:lvl w:ilvl="6" w:tplc="08090001" w:tentative="1">
+      <w:start w:val="1"/>
+      <w:numFmt w:val="bullet"/>
+      <w:lvlText w:val=""/>
+      <w:lvlJc w:val="left"/>
+      <w:pPr>
+        <w:ind w:left="5040" w:hanging="360"/>
+      </w:pPr>
+      <w:rPr>
+        <w:rFonts w:ascii="Symbol" w:hAnsi="Symbol" w:hint="default"/>
+      </w:rPr>
+    </w:lvl>
+    <w:lvl w:ilvl="7" w:tplc="08090003" w:tentative="1">
+      <w:start w:val="1"/>
+      <w:numFmt w:val="bullet"/>
+      <w:lvlText w:val="o"/>
+      <w:lvlJc w:val="left"/>
+      <w:pPr>
+        <w:ind w:left="5760" w:hanging="360"/>
+      </w:pPr>
+      <w:rPr>
+        <w:rFonts w:ascii="Courier New" w:hAnsi="Courier New" w:cs="Courier New" w:hint="default"/>
+      </w:rPr>
+    </w:lvl>
+    <w:lvl w:ilvl="8" w:tplc="08090005" w:tentative="1">
+      <w:start w:val="1"/>
+      <w:numFmt w:val="bullet"/>
+      <w:lvlText w:val=""/>
+      <w:lvlJc w:val="left"/>
+      <w:pPr>
+        <w:ind w:left="6480" w:hanging="360"/>
+      </w:pPr>
+      <w:rPr>
+        <w:rFonts w:ascii="Wingdings" w:hAnsi="Wingdings" w:hint="default"/>
+      </w:rPr>
+    </w:lvl>
+  </w:abstractNum>
+  <w:abstractNum w:abstractNumId="2">
+    <w:nsid w:val="51A31091"/>
+    <w:multiLevelType w:val="hybridMultilevel"/>
+    <w:tmpl w:val="9F2497A2"/>
+    <w:lvl w:ilvl="0" w:tplc="08090001">
+      <w:start w:val="1"/>
+      <w:numFmt w:val="bullet"/>
+      <w:lvlText w:val=""/>
+      <w:lvlJc w:val="left"/>
+      <w:pPr>
+        <w:ind w:left="720" w:hanging="360"/>
+      </w:pPr>
+      <w:rPr>
+        <w:rFonts w:ascii="Symbol" w:hAnsi="Symbol" w:hint="default"/>
+      </w:rPr>
+    </w:lvl>
+    <w:lvl w:ilvl="1" w:tplc="08090003" w:tentative="1">
+      <w:start w:val="1"/>
+      <w:numFmt w:val="bullet"/>
+      <w:lvlText w:val="o"/>
+      <w:lvlJc w:val="left"/>
+      <w:pPr>
+        <w:ind w:left="1440" w:hanging="360"/>
+      </w:pPr>
+      <w:rPr>
+        <w:rFonts w:ascii="Courier New" w:hAnsi="Courier New" w:cs="Courier New" w:hint="default"/>
+      </w:rPr>
+    </w:lvl>
+    <w:lvl w:ilvl="2" w:tplc="08090005" w:tentative="1">
+      <w:start w:val="1"/>
+      <w:numFmt w:val="bullet"/>
+      <w:lvlText w:val=""/>
+      <w:lvlJc w:val="left"/>
+      <w:pPr>
+        <w:ind w:left="2160" w:hanging="360"/>
+      </w:pPr>
+      <w:rPr>
+        <w:rFonts w:ascii="Wingdings" w:hAnsi="Wingdings" w:hint="default"/>
+      </w:rPr>
+    </w:lvl>
+    <w:lvl w:ilvl="3" w:tplc="08090001" w:tentative="1">
+      <w:start w:val="1"/>
+      <w:numFmt w:val="bullet"/>
+      <w:lvlText w:val=""/>
+      <w:lvlJc w:val="left"/>
+      <w:pPr>
+        <w:ind w:left="2880" w:hanging="360"/>
+      </w:pPr>
+      <w:rPr>
+        <w:rFonts w:ascii="Symbol" w:hAnsi="Symbol" w:hint="default"/>
+      </w:rPr>
+    </w:lvl>
+    <w:lvl w:ilvl="4" w:tplc="08090003" w:tentative="1">
+      <w:start w:val="1"/>
+      <w:numFmt w:val="bullet"/>
+      <w:lvlText w:val="o"/>
+      <w:lvlJc w:val="left"/>
+      <w:pPr>
+        <w:ind w:left="3600" w:hanging="360"/>
+      </w:pPr>
+      <w:rPr>
+        <w:rFonts w:ascii="Courier New" w:hAnsi="Courier New" w:cs="Courier New" w:hint="default"/>
+      </w:rPr>
+    </w:lvl>
+    <w:lvl w:ilvl="5" w:tplc="08090005" w:tentative="1">
+      <w:start w:val="1"/>
+      <w:numFmt w:val="bullet"/>
+      <w:lvlText w:val=""/>
+      <w:lvlJc w:val="left"/>
+      <w:pPr>
+        <w:ind w:left="4320" w:hanging="360"/>
+      </w:pPr>
+      <w:rPr>
+        <w:rFonts w:ascii="Wingdings" w:hAnsi="Wingdings" w:hint="default"/>
+      </w:rPr>
+    </w:lvl>
+    <w:lvl w:ilvl="6" w:tplc="08090001" w:tentative="1">
+      <w:start w:val="1"/>
+      <w:numFmt w:val="bullet"/>
+      <w:lvlText w:val=""/>
+      <w:lvlJc w:val="left"/>
+      <w:pPr>
+        <w:ind w:left="5040" w:hanging="360"/>
+      </w:pPr>
+      <w:rPr>
+        <w:rFonts w:ascii="Symbol" w:hAnsi="Symbol" w:hint="default"/>
+      </w:rPr>
+    </w:lvl>
+    <w:lvl w:ilvl="7" w:tplc="08090003" w:tentative="1">
+      <w:start w:val="1"/>
+      <w:numFmt w:val="bullet"/>
+      <w:lvlText w:val="o"/>
+      <w:lvlJc w:val="left"/>
+      <w:pPr>
+        <w:ind w:left="5760" w:hanging="360"/>
+      </w:pPr>
+      <w:rPr>
+        <w:rFonts w:ascii="Courier New" w:hAnsi="Courier New" w:cs="Courier New" w:hint="default"/>
+      </w:rPr>
+    </w:lvl>
+    <w:lvl w:ilvl="8" w:tplc="08090005" w:tentative="1">
+      <w:start w:val="1"/>
+      <w:numFmt w:val="bullet"/>
+      <w:lvlText w:val=""/>
+      <w:lvlJc w:val="left"/>
+      <w:pPr>
+        <w:ind w:left="6480" w:hanging="360"/>
+      </w:pPr>
+      <w:rPr>
+        <w:rFonts w:ascii="Wingdings" w:hAnsi="Wingdings" w:hint="default"/>
+      </w:rPr>
+    </w:lvl>
+  </w:abstractNum>
+  <w:abstractNum w:abstractNumId="3">
     <w:nsid w:val="6A0D33F3"/>
     <w:multiLevelType w:val="hybridMultilevel"/>
     <w:tmpl w:val="47060438"/>
@@ -1277,8 +2203,133 @@
       </w:rPr>
     </w:lvl>
   </w:abstractNum>
+  <w:abstractNum w:abstractNumId="4">
+    <w:nsid w:val="73C635EA"/>
+    <w:multiLevelType w:val="hybridMultilevel"/>
+    <w:tmpl w:val="2C0048CA"/>
+    <w:lvl w:ilvl="0" w:tplc="08090001">
+      <w:start w:val="1"/>
+      <w:numFmt w:val="bullet"/>
+      <w:lvlText w:val=""/>
+      <w:lvlJc w:val="left"/>
+      <w:pPr>
+        <w:ind w:left="720" w:hanging="360"/>
+      </w:pPr>
+      <w:rPr>
+        <w:rFonts w:ascii="Symbol" w:hAnsi="Symbol" w:hint="default"/>
+      </w:rPr>
+    </w:lvl>
+    <w:lvl w:ilvl="1" w:tplc="08090003" w:tentative="1">
+      <w:start w:val="1"/>
+      <w:numFmt w:val="bullet"/>
+      <w:lvlText w:val="o"/>
+      <w:lvlJc w:val="left"/>
+      <w:pPr>
+        <w:ind w:left="1440" w:hanging="360"/>
+      </w:pPr>
+      <w:rPr>
+        <w:rFonts w:ascii="Courier New" w:hAnsi="Courier New" w:cs="Courier New" w:hint="default"/>
+      </w:rPr>
+    </w:lvl>
+    <w:lvl w:ilvl="2" w:tplc="08090005" w:tentative="1">
+      <w:start w:val="1"/>
+      <w:numFmt w:val="bullet"/>
+      <w:lvlText w:val=""/>
+      <w:lvlJc w:val="left"/>
+      <w:pPr>
+        <w:ind w:left="2160" w:hanging="360"/>
+      </w:pPr>
+      <w:rPr>
+        <w:rFonts w:ascii="Wingdings" w:hAnsi="Wingdings" w:hint="default"/>
+      </w:rPr>
+    </w:lvl>
+    <w:lvl w:ilvl="3" w:tplc="08090001" w:tentative="1">
+      <w:start w:val="1"/>
+      <w:numFmt w:val="bullet"/>
+      <w:lvlText w:val=""/>
+      <w:lvlJc w:val="left"/>
+      <w:pPr>
+        <w:ind w:left="2880" w:hanging="360"/>
+      </w:pPr>
+      <w:rPr>
+        <w:rFonts w:ascii="Symbol" w:hAnsi="Symbol" w:hint="default"/>
+      </w:rPr>
+    </w:lvl>
+    <w:lvl w:ilvl="4" w:tplc="08090003" w:tentative="1">
+      <w:start w:val="1"/>
+      <w:numFmt w:val="bullet"/>
+      <w:lvlText w:val="o"/>
+      <w:lvlJc w:val="left"/>
+      <w:pPr>
+        <w:ind w:left="3600" w:hanging="360"/>
+      </w:pPr>
+      <w:rPr>
+        <w:rFonts w:ascii="Courier New" w:hAnsi="Courier New" w:cs="Courier New" w:hint="default"/>
+      </w:rPr>
+    </w:lvl>
+    <w:lvl w:ilvl="5" w:tplc="08090005" w:tentative="1">
+      <w:start w:val="1"/>
+      <w:numFmt w:val="bullet"/>
+      <w:lvlText w:val=""/>
+      <w:lvlJc w:val="left"/>
+      <w:pPr>
+        <w:ind w:left="4320" w:hanging="360"/>
+      </w:pPr>
+      <w:rPr>
+        <w:rFonts w:ascii="Wingdings" w:hAnsi="Wingdings" w:hint="default"/>
+      </w:rPr>
+    </w:lvl>
+    <w:lvl w:ilvl="6" w:tplc="08090001" w:tentative="1">
+      <w:start w:val="1"/>
+      <w:numFmt w:val="bullet"/>
+      <w:lvlText w:val=""/>
+      <w:lvlJc w:val="left"/>
+      <w:pPr>
+        <w:ind w:left="5040" w:hanging="360"/>
+      </w:pPr>
+      <w:rPr>
+        <w:rFonts w:ascii="Symbol" w:hAnsi="Symbol" w:hint="default"/>
+      </w:rPr>
+    </w:lvl>
+    <w:lvl w:ilvl="7" w:tplc="08090003" w:tentative="1">
+      <w:start w:val="1"/>
+      <w:numFmt w:val="bullet"/>
+      <w:lvlText w:val="o"/>
+      <w:lvlJc w:val="left"/>
+      <w:pPr>
+        <w:ind w:left="5760" w:hanging="360"/>
+      </w:pPr>
+      <w:rPr>
+        <w:rFonts w:ascii="Courier New" w:hAnsi="Courier New" w:cs="Courier New" w:hint="default"/>
+      </w:rPr>
+    </w:lvl>
+    <w:lvl w:ilvl="8" w:tplc="08090005" w:tentative="1">
+      <w:start w:val="1"/>
+      <w:numFmt w:val="bullet"/>
+      <w:lvlText w:val=""/>
+      <w:lvlJc w:val="left"/>
+      <w:pPr>
+        <w:ind w:left="6480" w:hanging="360"/>
+      </w:pPr>
+      <w:rPr>
+        <w:rFonts w:ascii="Wingdings" w:hAnsi="Wingdings" w:hint="default"/>
+      </w:rPr>
+    </w:lvl>
+  </w:abstractNum>
   <w:num w:numId="1">
+    <w:abstractNumId w:val="3"/>
+  </w:num>
+  <w:num w:numId="2">
+    <w:abstractNumId w:val="4"/>
+  </w:num>
+  <w:num w:numId="3">
     <w:abstractNumId w:val="0"/>
+  </w:num>
+  <w:num w:numId="4">
+    <w:abstractNumId w:val="2"/>
+  </w:num>
+  <w:num w:numId="5">
+    <w:abstractNumId w:val="1"/>
   </w:num>
 </w:numbering>
 </file>
@@ -2240,7 +3291,7 @@
 </file>
 
 <file path=customXml/itemProps1.xml><?xml version="1.0" encoding="utf-8"?>
-<ds:datastoreItem xmlns:ds="http://schemas.openxmlformats.org/officeDocument/2006/customXml" ds:itemID="{BDFFD5A0-5204-C142-8938-FE2D1CA2E363}">
+<ds:datastoreItem xmlns:ds="http://schemas.openxmlformats.org/officeDocument/2006/customXml" ds:itemID="{A9607424-DA74-2445-8FC4-D47586235800}">
   <ds:schemaRefs>
     <ds:schemaRef ds:uri="http://schemas.openxmlformats.org/officeDocument/2006/bibliography"/>
   </ds:schemaRefs>

</xml_diff>

<commit_message>
thanks to Sean for removing mistakes
</commit_message>
<xml_diff>
--- a/idea/idea-Current.docx
+++ b/idea/idea-Current.docx
@@ -2,6 +2,7 @@
 <file path=word/document.xml><?xml version="1.0" encoding="utf-8"?>
 <w:document xmlns:wpc="http://schemas.microsoft.com/office/word/2010/wordprocessingCanvas" xmlns:mo="http://schemas.microsoft.com/office/mac/office/2008/main" xmlns:mc="http://schemas.openxmlformats.org/markup-compatibility/2006" xmlns:mv="urn:schemas-microsoft-com:mac:vml" xmlns:o="urn:schemas-microsoft-com:office:office" xmlns:r="http://schemas.openxmlformats.org/officeDocument/2006/relationships" xmlns:m="http://schemas.openxmlformats.org/officeDocument/2006/math" xmlns:v="urn:schemas-microsoft-com:vml" xmlns:wp14="http://schemas.microsoft.com/office/word/2010/wordprocessingDrawing" xmlns:wp="http://schemas.openxmlformats.org/drawingml/2006/wordprocessingDrawing" xmlns:w10="urn:schemas-microsoft-com:office:word" xmlns:w="http://schemas.openxmlformats.org/wordprocessingml/2006/main" xmlns:w14="http://schemas.microsoft.com/office/word/2010/wordml" xmlns:w15="http://schemas.microsoft.com/office/word/2012/wordml" xmlns:wpg="http://schemas.microsoft.com/office/word/2010/wordprocessingGroup" xmlns:wpi="http://schemas.microsoft.com/office/word/2010/wordprocessingInk" xmlns:wne="http://schemas.microsoft.com/office/word/2006/wordml" xmlns:wps="http://schemas.microsoft.com/office/word/2010/wordprocessingShape" mc:Ignorable="w14 w15 wp14">
   <w:body>
+    <w:bookmarkStart w:id="0" w:name="_GoBack" w:displacedByCustomXml="next"/>
     <w:sdt>
       <w:sdtPr>
         <w:rPr>
@@ -61,7 +62,7 @@
             </w:rPr>
             <w:fldChar w:fldCharType="separate"/>
           </w:r>
-          <w:hyperlink w:anchor="_Toc512414983" w:history="1">
+          <w:hyperlink w:anchor="_Toc512721870" w:history="1">
             <w:r>
               <w:rPr>
                 <w:rStyle w:val="Hyperlink"/>
@@ -89,7 +90,7 @@
                 <w:noProof/>
                 <w:webHidden/>
               </w:rPr>
-              <w:instrText xml:space="preserve"> PAGEREF _Toc512414983 \h </w:instrText>
+              <w:instrText xml:space="preserve"> PAGEREF _Toc512721870 \h </w:instrText>
             </w:r>
             <w:r>
               <w:rPr>
@@ -133,7 +134,7 @@
               <w:lang w:eastAsia="en-GB"/>
             </w:rPr>
           </w:pPr>
-          <w:hyperlink w:anchor="_Toc512414984" w:history="1">
+          <w:hyperlink w:anchor="_Toc512721871" w:history="1">
             <w:r>
               <w:rPr>
                 <w:rStyle w:val="Hyperlink"/>
@@ -161,7 +162,7 @@
                 <w:noProof/>
                 <w:webHidden/>
               </w:rPr>
-              <w:instrText xml:space="preserve"> PAGEREF _Toc512414984 \h </w:instrText>
+              <w:instrText xml:space="preserve"> PAGEREF _Toc512721871 \h </w:instrText>
             </w:r>
             <w:r>
               <w:rPr>
@@ -205,7 +206,7 @@
               <w:lang w:eastAsia="en-GB"/>
             </w:rPr>
           </w:pPr>
-          <w:hyperlink w:anchor="_Toc512414985" w:history="1">
+          <w:hyperlink w:anchor="_Toc512721872" w:history="1">
             <w:r>
               <w:rPr>
                 <w:rStyle w:val="Hyperlink"/>
@@ -233,7 +234,7 @@
                 <w:noProof/>
                 <w:webHidden/>
               </w:rPr>
-              <w:instrText xml:space="preserve"> PAGEREF _Toc512414985 \h </w:instrText>
+              <w:instrText xml:space="preserve"> PAGEREF _Toc512721872 \h </w:instrText>
             </w:r>
             <w:r>
               <w:rPr>
@@ -277,7 +278,7 @@
               <w:lang w:eastAsia="en-GB"/>
             </w:rPr>
           </w:pPr>
-          <w:hyperlink w:anchor="_Toc512414986" w:history="1">
+          <w:hyperlink w:anchor="_Toc512721873" w:history="1">
             <w:r>
               <w:rPr>
                 <w:rStyle w:val="Hyperlink"/>
@@ -305,7 +306,7 @@
                 <w:noProof/>
                 <w:webHidden/>
               </w:rPr>
-              <w:instrText xml:space="preserve"> PAGEREF _Toc512414986 \h </w:instrText>
+              <w:instrText xml:space="preserve"> PAGEREF _Toc512721873 \h </w:instrText>
             </w:r>
             <w:r>
               <w:rPr>
@@ -351,7 +352,7 @@
               <w:lang w:eastAsia="en-GB"/>
             </w:rPr>
           </w:pPr>
-          <w:hyperlink w:anchor="_Toc512414987" w:history="1">
+          <w:hyperlink w:anchor="_Toc512721874" w:history="1">
             <w:r>
               <w:rPr>
                 <w:rStyle w:val="Hyperlink"/>
@@ -378,7 +379,7 @@
                 <w:noProof/>
                 <w:webHidden/>
               </w:rPr>
-              <w:instrText xml:space="preserve"> PAGEREF _Toc512414987 \h </w:instrText>
+              <w:instrText xml:space="preserve"> PAGEREF _Toc512721874 \h </w:instrText>
             </w:r>
             <w:r>
               <w:rPr>
@@ -424,7 +425,7 @@
               <w:lang w:eastAsia="en-GB"/>
             </w:rPr>
           </w:pPr>
-          <w:hyperlink w:anchor="_Toc512414988" w:history="1">
+          <w:hyperlink w:anchor="_Toc512721875" w:history="1">
             <w:r>
               <w:rPr>
                 <w:rStyle w:val="Hyperlink"/>
@@ -452,7 +453,7 @@
                 <w:noProof/>
                 <w:webHidden/>
               </w:rPr>
-              <w:instrText xml:space="preserve"> PAGEREF _Toc512414988 \h </w:instrText>
+              <w:instrText xml:space="preserve"> PAGEREF _Toc512721875 \h </w:instrText>
             </w:r>
             <w:r>
               <w:rPr>
@@ -496,7 +497,7 @@
               <w:lang w:eastAsia="en-GB"/>
             </w:rPr>
           </w:pPr>
-          <w:hyperlink w:anchor="_Toc512414989" w:history="1">
+          <w:hyperlink w:anchor="_Toc512721876" w:history="1">
             <w:r>
               <w:rPr>
                 <w:rStyle w:val="Hyperlink"/>
@@ -524,7 +525,7 @@
                 <w:noProof/>
                 <w:webHidden/>
               </w:rPr>
-              <w:instrText xml:space="preserve"> PAGEREF _Toc512414989 \h </w:instrText>
+              <w:instrText xml:space="preserve"> PAGEREF _Toc512721876 \h </w:instrText>
             </w:r>
             <w:r>
               <w:rPr>
@@ -570,7 +571,7 @@
               <w:lang w:eastAsia="en-GB"/>
             </w:rPr>
           </w:pPr>
-          <w:hyperlink w:anchor="_Toc512414990" w:history="1">
+          <w:hyperlink w:anchor="_Toc512721877" w:history="1">
             <w:r>
               <w:rPr>
                 <w:rStyle w:val="Hyperlink"/>
@@ -597,7 +598,7 @@
                 <w:noProof/>
                 <w:webHidden/>
               </w:rPr>
-              <w:instrText xml:space="preserve"> PAGEREF _Toc512414990 \h </w:instrText>
+              <w:instrText xml:space="preserve"> PAGEREF _Toc512721877 \h </w:instrText>
             </w:r>
             <w:r>
               <w:rPr>
@@ -643,7 +644,7 @@
               <w:lang w:eastAsia="en-GB"/>
             </w:rPr>
           </w:pPr>
-          <w:hyperlink w:anchor="_Toc512414991" w:history="1">
+          <w:hyperlink w:anchor="_Toc512721878" w:history="1">
             <w:r>
               <w:rPr>
                 <w:rStyle w:val="Hyperlink"/>
@@ -670,7 +671,7 @@
                 <w:noProof/>
                 <w:webHidden/>
               </w:rPr>
-              <w:instrText xml:space="preserve"> PAGEREF _Toc512414991 \h </w:instrText>
+              <w:instrText xml:space="preserve"> PAGEREF _Toc512721878 \h </w:instrText>
             </w:r>
             <w:r>
               <w:rPr>
@@ -691,6 +692,221 @@
                 <w:webHidden/>
               </w:rPr>
               <w:t>4</w:t>
+            </w:r>
+            <w:r>
+              <w:rPr>
+                <w:noProof/>
+                <w:webHidden/>
+              </w:rPr>
+              <w:fldChar w:fldCharType="end"/>
+            </w:r>
+          </w:hyperlink>
+        </w:p>
+        <w:p>
+          <w:pPr>
+            <w:pStyle w:val="TOC1"/>
+            <w:tabs>
+              <w:tab w:val="right" w:leader="dot" w:pos="9010"/>
+            </w:tabs>
+            <w:rPr>
+              <w:rFonts w:eastAsiaTheme="minorEastAsia"/>
+              <w:b w:val="0"/>
+              <w:noProof/>
+              <w:lang w:eastAsia="en-GB"/>
+            </w:rPr>
+          </w:pPr>
+          <w:hyperlink w:anchor="_Toc512721879" w:history="1">
+            <w:r>
+              <w:rPr>
+                <w:rStyle w:val="Hyperlink"/>
+                <w:noProof/>
+              </w:rPr>
+              <w:t>Initial Investment:</w:t>
+            </w:r>
+            <w:r>
+              <w:rPr>
+                <w:noProof/>
+                <w:webHidden/>
+              </w:rPr>
+              <w:tab/>
+            </w:r>
+            <w:r>
+              <w:rPr>
+                <w:noProof/>
+                <w:webHidden/>
+              </w:rPr>
+              <w:fldChar w:fldCharType="begin"/>
+            </w:r>
+            <w:r>
+              <w:rPr>
+                <w:noProof/>
+                <w:webHidden/>
+              </w:rPr>
+              <w:instrText xml:space="preserve"> PAGEREF _Toc512721879 \h </w:instrText>
+            </w:r>
+            <w:r>
+              <w:rPr>
+                <w:noProof/>
+                <w:webHidden/>
+              </w:rPr>
+            </w:r>
+            <w:r>
+              <w:rPr>
+                <w:noProof/>
+                <w:webHidden/>
+              </w:rPr>
+              <w:fldChar w:fldCharType="separate"/>
+            </w:r>
+            <w:r>
+              <w:rPr>
+                <w:noProof/>
+                <w:webHidden/>
+              </w:rPr>
+              <w:t>5</w:t>
+            </w:r>
+            <w:r>
+              <w:rPr>
+                <w:noProof/>
+                <w:webHidden/>
+              </w:rPr>
+              <w:fldChar w:fldCharType="end"/>
+            </w:r>
+          </w:hyperlink>
+        </w:p>
+        <w:p>
+          <w:pPr>
+            <w:pStyle w:val="TOC1"/>
+            <w:tabs>
+              <w:tab w:val="right" w:leader="dot" w:pos="9010"/>
+            </w:tabs>
+            <w:rPr>
+              <w:rFonts w:eastAsiaTheme="minorEastAsia"/>
+              <w:b w:val="0"/>
+              <w:noProof/>
+              <w:lang w:eastAsia="en-GB"/>
+            </w:rPr>
+          </w:pPr>
+          <w:hyperlink w:anchor="_Toc512721880" w:history="1">
+            <w:r>
+              <w:rPr>
+                <w:rStyle w:val="Hyperlink"/>
+                <w:noProof/>
+              </w:rPr>
+              <w:t>ICO</w:t>
+            </w:r>
+            <w:r>
+              <w:rPr>
+                <w:noProof/>
+                <w:webHidden/>
+              </w:rPr>
+              <w:tab/>
+            </w:r>
+            <w:r>
+              <w:rPr>
+                <w:noProof/>
+                <w:webHidden/>
+              </w:rPr>
+              <w:fldChar w:fldCharType="begin"/>
+            </w:r>
+            <w:r>
+              <w:rPr>
+                <w:noProof/>
+                <w:webHidden/>
+              </w:rPr>
+              <w:instrText xml:space="preserve"> PAGEREF _Toc512721880 \h </w:instrText>
+            </w:r>
+            <w:r>
+              <w:rPr>
+                <w:noProof/>
+                <w:webHidden/>
+              </w:rPr>
+            </w:r>
+            <w:r>
+              <w:rPr>
+                <w:noProof/>
+                <w:webHidden/>
+              </w:rPr>
+              <w:fldChar w:fldCharType="separate"/>
+            </w:r>
+            <w:r>
+              <w:rPr>
+                <w:noProof/>
+                <w:webHidden/>
+              </w:rPr>
+              <w:t>5</w:t>
+            </w:r>
+            <w:r>
+              <w:rPr>
+                <w:noProof/>
+                <w:webHidden/>
+              </w:rPr>
+              <w:fldChar w:fldCharType="end"/>
+            </w:r>
+          </w:hyperlink>
+        </w:p>
+        <w:p>
+          <w:pPr>
+            <w:pStyle w:val="TOC2"/>
+            <w:tabs>
+              <w:tab w:val="right" w:leader="dot" w:pos="9010"/>
+            </w:tabs>
+            <w:rPr>
+              <w:rFonts w:eastAsiaTheme="minorEastAsia"/>
+              <w:b w:val="0"/>
+              <w:noProof/>
+              <w:sz w:val="24"/>
+              <w:szCs w:val="24"/>
+              <w:lang w:eastAsia="en-GB"/>
+            </w:rPr>
+          </w:pPr>
+          <w:hyperlink w:anchor="_Toc512721881" w:history="1">
+            <w:r>
+              <w:rPr>
+                <w:rStyle w:val="Hyperlink"/>
+                <w:noProof/>
+              </w:rPr>
+              <w:t>Why I prefer ICO for our product?</w:t>
+            </w:r>
+            <w:r>
+              <w:rPr>
+                <w:noProof/>
+                <w:webHidden/>
+              </w:rPr>
+              <w:tab/>
+            </w:r>
+            <w:r>
+              <w:rPr>
+                <w:noProof/>
+                <w:webHidden/>
+              </w:rPr>
+              <w:fldChar w:fldCharType="begin"/>
+            </w:r>
+            <w:r>
+              <w:rPr>
+                <w:noProof/>
+                <w:webHidden/>
+              </w:rPr>
+              <w:instrText xml:space="preserve"> PAGEREF _Toc512721881 \h </w:instrText>
+            </w:r>
+            <w:r>
+              <w:rPr>
+                <w:noProof/>
+                <w:webHidden/>
+              </w:rPr>
+            </w:r>
+            <w:r>
+              <w:rPr>
+                <w:noProof/>
+                <w:webHidden/>
+              </w:rPr>
+              <w:fldChar w:fldCharType="separate"/>
+            </w:r>
+            <w:r>
+              <w:rPr>
+                <w:noProof/>
+                <w:webHidden/>
+              </w:rPr>
+              <w:t>5</w:t>
             </w:r>
             <w:r>
               <w:rPr>
@@ -751,7 +967,7 @@
           <w:lang w:val="en-US"/>
         </w:rPr>
       </w:pPr>
-      <w:bookmarkStart w:id="0" w:name="_Toc512414983"/>
+      <w:bookmarkStart w:id="1" w:name="_Toc512721870"/>
       <w:r>
         <w:rPr>
           <w:lang w:val="en-US"/>
@@ -759,7 +975,85 @@
         <w:lastRenderedPageBreak/>
         <w:t>Abstract:</w:t>
       </w:r>
-      <w:bookmarkEnd w:id="0"/>
+      <w:bookmarkEnd w:id="1"/>
+    </w:p>
+    <w:p>
+      <w:pPr>
+        <w:rPr>
+          <w:rFonts w:ascii="Times New Roman" w:eastAsia="Times New Roman" w:hAnsi="Times New Roman" w:cs="Times New Roman"/>
+          <w:lang w:eastAsia="en-GB"/>
+        </w:rPr>
+      </w:pPr>
+      <w:r>
+        <w:rPr>
+          <w:rFonts w:ascii="Arial" w:eastAsia="Times New Roman" w:hAnsi="Arial" w:cs="Arial"/>
+          <w:color w:val="000000"/>
+          <w:sz w:val="22"/>
+          <w:szCs w:val="22"/>
+          <w:lang w:eastAsia="en-GB"/>
+        </w:rPr>
+        <w:t xml:space="preserve">The core idea is to </w:t>
+      </w:r>
+      <w:r>
+        <w:rPr>
+          <w:rFonts w:ascii="Arial" w:eastAsia="Times New Roman" w:hAnsi="Arial" w:cs="Arial"/>
+          <w:color w:val="000000"/>
+          <w:sz w:val="22"/>
+          <w:szCs w:val="22"/>
+          <w:lang w:eastAsia="en-GB"/>
+        </w:rPr>
+        <w:t xml:space="preserve">create </w:t>
+      </w:r>
+      <w:r>
+        <w:rPr>
+          <w:rFonts w:ascii="Arial" w:eastAsia="Times New Roman" w:hAnsi="Arial" w:cs="Arial"/>
+          <w:color w:val="000000"/>
+          <w:sz w:val="22"/>
+          <w:szCs w:val="22"/>
+          <w:lang w:eastAsia="en-GB"/>
+        </w:rPr>
+        <w:t xml:space="preserve">a shopping mall </w:t>
+      </w:r>
+      <w:r>
+        <w:rPr>
+          <w:rFonts w:ascii="Arial" w:eastAsia="Times New Roman" w:hAnsi="Arial" w:cs="Arial"/>
+          <w:color w:val="000000"/>
+          <w:sz w:val="22"/>
+          <w:szCs w:val="22"/>
+          <w:lang w:eastAsia="en-GB"/>
+        </w:rPr>
+        <w:t>(</w:t>
+      </w:r>
+      <w:r>
+        <w:rPr>
+          <w:rFonts w:ascii="Arial" w:eastAsia="Times New Roman" w:hAnsi="Arial" w:cs="Arial"/>
+          <w:color w:val="000000"/>
+          <w:sz w:val="22"/>
+          <w:szCs w:val="22"/>
+          <w:lang w:eastAsia="en-GB"/>
+        </w:rPr>
+        <w:t xml:space="preserve">like </w:t>
+      </w:r>
+      <w:r>
+        <w:rPr>
+          <w:rFonts w:ascii="Arial" w:eastAsia="Times New Roman" w:hAnsi="Arial" w:cs="Arial"/>
+          <w:color w:val="000000"/>
+          <w:sz w:val="22"/>
+          <w:szCs w:val="22"/>
+          <w:lang w:eastAsia="en-GB"/>
+        </w:rPr>
+        <w:t xml:space="preserve">Centaurus </w:t>
+      </w:r>
+      <w:r>
+        <w:rPr>
+          <w:rFonts w:ascii="Arial" w:eastAsia="Times New Roman" w:hAnsi="Arial" w:cs="Arial"/>
+          <w:color w:val="000000"/>
+          <w:sz w:val="22"/>
+          <w:szCs w:val="22"/>
+          <w:lang w:eastAsia="en-GB"/>
+        </w:rPr>
+        <w:t xml:space="preserve">here in Islamabad) in virtual reality (VR) accessible from any web browser so that consumers can perform the same activities in the virtual mall as in a real-world mall. These would include shopping - checking out and purchasing items in virtual reality, as well as advertising and promotion. </w:t>
+      </w:r>
     </w:p>
     <w:p>
       <w:pPr>
@@ -767,146 +1061,56 @@
           <w:lang w:val="en-US"/>
         </w:rPr>
       </w:pPr>
-      <w:r>
+    </w:p>
+    <w:p>
+      <w:pPr>
+        <w:pStyle w:val="Heading1"/>
         <w:rPr>
           <w:lang w:val="en-US"/>
         </w:rPr>
-        <w:t xml:space="preserve">The core idea is to create Centaurus(a shopping mall here in Islamabad) in VR and put it in browser screen so everyone can perform all those activities in that VR-made shopping mall that they perform in Real-world mall. Such as shopping </w:t>
-      </w:r>
-      <w:proofErr w:type="spellStart"/>
+      </w:pPr>
+      <w:bookmarkStart w:id="2" w:name="_Toc512721871"/>
       <w:r>
         <w:rPr>
           <w:lang w:val="en-US"/>
         </w:rPr>
-        <w:t>etc</w:t>
-      </w:r>
-      <w:proofErr w:type="spellEnd"/>
-      <w:r>
+        <w:t>Current e-commerce:</w:t>
+      </w:r>
+      <w:bookmarkEnd w:id="2"/>
+    </w:p>
+    <w:p>
+      <w:pPr>
+        <w:rPr>
+          <w:rFonts w:ascii="Times New Roman" w:eastAsia="Times New Roman" w:hAnsi="Times New Roman" w:cs="Times New Roman"/>
+          <w:lang w:eastAsia="en-GB"/>
+        </w:rPr>
+      </w:pPr>
+      <w:r>
+        <w:rPr>
+          <w:rFonts w:ascii="Arial" w:eastAsia="Times New Roman" w:hAnsi="Arial" w:cs="Arial"/>
+          <w:color w:val="000000"/>
+          <w:sz w:val="22"/>
+          <w:szCs w:val="22"/>
+          <w:lang w:eastAsia="en-GB"/>
+        </w:rPr>
+        <w:t>We currently shop from online e-commerce platforms and browse through different items we want to purchase it all feels like we are reading a book. In current e-commerce websites we enter keywords and visit a single page with different images, like searching for a word in the glossary of a book and then going to its page number to find what we are looking for. As we can see, the current e-commerce system is limited in function interface it is not much more than reading a book.</w:t>
+      </w:r>
+    </w:p>
+    <w:p>
+      <w:pPr>
         <w:rPr>
           <w:lang w:val="en-US"/>
         </w:rPr>
-        <w:t>, and we can use promotion and advertisement too.</w:t>
-      </w:r>
-      <w:r>
+      </w:pPr>
+    </w:p>
+    <w:p>
+      <w:pPr>
+        <w:pStyle w:val="Heading1"/>
         <w:rPr>
           <w:lang w:val="en-US"/>
         </w:rPr>
-        <w:br/>
-      </w:r>
-    </w:p>
-    <w:p>
-      <w:pPr>
-        <w:rPr>
-          <w:lang w:val="en-US"/>
-        </w:rPr>
-      </w:pPr>
-    </w:p>
-    <w:p>
-      <w:pPr>
-        <w:pStyle w:val="Heading1"/>
-        <w:rPr>
-          <w:lang w:val="en-US"/>
-        </w:rPr>
-      </w:pPr>
-      <w:bookmarkStart w:id="1" w:name="_Toc512414984"/>
-      <w:r>
-        <w:rPr>
-          <w:lang w:val="en-US"/>
-        </w:rPr>
-        <w:t>Current e-commerce:</w:t>
-      </w:r>
-      <w:bookmarkEnd w:id="1"/>
-    </w:p>
-    <w:p>
-      <w:pPr>
-        <w:rPr>
-          <w:lang w:val="en-US"/>
-        </w:rPr>
-      </w:pPr>
-      <w:r>
-        <w:rPr>
-          <w:lang w:val="en-US"/>
-        </w:rPr>
-        <w:t>We shop from an online ecommerce platform and we go through different items we want to purchase like we are reading a book</w:t>
-      </w:r>
-      <w:r>
-        <w:rPr>
-          <w:lang w:val="en-US"/>
-        </w:rPr>
-        <w:t>. In current e-commerce website w</w:t>
-      </w:r>
-      <w:r>
-        <w:rPr>
-          <w:lang w:val="en-US"/>
-        </w:rPr>
-        <w:t>e enter keyword and visit a si</w:t>
-      </w:r>
-      <w:r>
-        <w:rPr>
-          <w:lang w:val="en-US"/>
-        </w:rPr>
-        <w:t>ngle page with different images,</w:t>
-      </w:r>
-      <w:r>
-        <w:rPr>
-          <w:lang w:val="en-US"/>
-        </w:rPr>
-        <w:t xml:space="preserve"> Like we search for a word in glossary</w:t>
-      </w:r>
-      <w:r>
-        <w:rPr>
-          <w:lang w:val="en-US"/>
-        </w:rPr>
-        <w:t xml:space="preserve"> of book</w:t>
-      </w:r>
-      <w:r>
-        <w:rPr>
-          <w:lang w:val="en-US"/>
-        </w:rPr>
-        <w:t xml:space="preserve"> and then we go to its page number and get what we are seeking for. It shows current e-commerce system </w:t>
-      </w:r>
-      <w:proofErr w:type="spellStart"/>
-      <w:r>
-        <w:rPr>
-          <w:lang w:val="en-US"/>
-        </w:rPr>
-        <w:t>limitize</w:t>
-      </w:r>
-      <w:proofErr w:type="spellEnd"/>
-      <w:r>
-        <w:rPr>
-          <w:lang w:val="en-US"/>
-        </w:rPr>
-        <w:t xml:space="preserve"> us to only a book</w:t>
-      </w:r>
-      <w:r>
-        <w:rPr>
-          <w:lang w:val="en-US"/>
-        </w:rPr>
-        <w:t xml:space="preserve"> or similar to reading a book</w:t>
-      </w:r>
-      <w:r>
-        <w:rPr>
-          <w:lang w:val="en-US"/>
-        </w:rPr>
-        <w:t>.</w:t>
-      </w:r>
-    </w:p>
-    <w:p>
-      <w:pPr>
-        <w:rPr>
-          <w:lang w:val="en-US"/>
-        </w:rPr>
-      </w:pPr>
-    </w:p>
-    <w:p>
-      <w:pPr>
-        <w:pStyle w:val="Heading1"/>
-        <w:rPr>
-          <w:lang w:val="en-US"/>
-        </w:rPr>
-      </w:pPr>
-      <w:bookmarkStart w:id="2" w:name="_Toc512414985"/>
+      </w:pPr>
+      <w:bookmarkStart w:id="3" w:name="_Toc512721872"/>
       <w:r>
         <w:rPr>
           <w:lang w:val="en-US"/>
@@ -940,7 +1144,7 @@
         </w:rPr>
         <w:t>Maall</w:t>
       </w:r>
-      <w:bookmarkEnd w:id="2"/>
+      <w:bookmarkEnd w:id="3"/>
       <w:proofErr w:type="spellEnd"/>
     </w:p>
     <w:p>
@@ -949,11 +1153,111 @@
           <w:lang w:val="en-US"/>
         </w:rPr>
       </w:pPr>
-      <w:r>
-        <w:rPr>
-          <w:lang w:val="en-US"/>
-        </w:rPr>
-        <w:t xml:space="preserve">Innovation I want to bring in ecommerce is to build a website in VR, where user will feel like he is shopping in real world instead of going through book pages. Everything will be 3d modeled similarly like real world outlet store. </w:t>
+    </w:p>
+    <w:p>
+      <w:pPr>
+        <w:rPr>
+          <w:rFonts w:ascii="Times New Roman" w:hAnsi="Times New Roman" w:cs="Times New Roman"/>
+          <w:lang w:eastAsia="en-GB"/>
+        </w:rPr>
+      </w:pPr>
+      <w:r>
+        <w:rPr>
+          <w:rFonts w:ascii="Arial" w:hAnsi="Arial" w:cs="Arial"/>
+          <w:color w:val="000000"/>
+          <w:sz w:val="22"/>
+          <w:szCs w:val="22"/>
+          <w:lang w:eastAsia="en-GB"/>
+        </w:rPr>
+        <w:t xml:space="preserve">The innovation that I want to bring to e-commerce is to build a website in VR, where the user will feel like he is shopping in the real world instead of going through a one-dimensional </w:t>
+      </w:r>
+      <w:proofErr w:type="spellStart"/>
+      <w:r>
+        <w:rPr>
+          <w:rFonts w:ascii="Arial" w:hAnsi="Arial" w:cs="Arial"/>
+          <w:color w:val="000000"/>
+          <w:sz w:val="22"/>
+          <w:szCs w:val="22"/>
+          <w:lang w:eastAsia="en-GB"/>
+        </w:rPr>
+        <w:t>catalog</w:t>
+      </w:r>
+      <w:proofErr w:type="spellEnd"/>
+      <w:r>
+        <w:rPr>
+          <w:rFonts w:ascii="Arial" w:hAnsi="Arial" w:cs="Arial"/>
+          <w:color w:val="000000"/>
+          <w:sz w:val="22"/>
+          <w:szCs w:val="22"/>
+          <w:lang w:eastAsia="en-GB"/>
+        </w:rPr>
+        <w:t xml:space="preserve">. Everything will be 3D </w:t>
+      </w:r>
+      <w:proofErr w:type="spellStart"/>
+      <w:r>
+        <w:rPr>
+          <w:rFonts w:ascii="Arial" w:hAnsi="Arial" w:cs="Arial"/>
+          <w:color w:val="000000"/>
+          <w:sz w:val="22"/>
+          <w:szCs w:val="22"/>
+          <w:lang w:eastAsia="en-GB"/>
+        </w:rPr>
+        <w:t>modeled</w:t>
+      </w:r>
+      <w:proofErr w:type="spellEnd"/>
+      <w:r>
+        <w:rPr>
+          <w:rFonts w:ascii="Arial" w:hAnsi="Arial" w:cs="Arial"/>
+          <w:color w:val="000000"/>
+          <w:sz w:val="22"/>
+          <w:szCs w:val="22"/>
+          <w:lang w:eastAsia="en-GB"/>
+        </w:rPr>
+        <w:t xml:space="preserve"> similarly to a physical storefront. </w:t>
+      </w:r>
+    </w:p>
+    <w:p>
+      <w:pPr>
+        <w:rPr>
+          <w:rFonts w:ascii="Times New Roman" w:eastAsia="Times New Roman" w:hAnsi="Times New Roman" w:cs="Times New Roman"/>
+          <w:lang w:eastAsia="en-GB"/>
+        </w:rPr>
+      </w:pPr>
+    </w:p>
+    <w:p>
+      <w:pPr>
+        <w:rPr>
+          <w:rFonts w:ascii="Times New Roman" w:hAnsi="Times New Roman" w:cs="Times New Roman"/>
+          <w:lang w:eastAsia="en-GB"/>
+        </w:rPr>
+      </w:pPr>
+      <w:r>
+        <w:rPr>
+          <w:rFonts w:ascii="Arial" w:hAnsi="Arial" w:cs="Arial"/>
+          <w:color w:val="000000"/>
+          <w:sz w:val="22"/>
+          <w:szCs w:val="22"/>
+          <w:lang w:eastAsia="en-GB"/>
+        </w:rPr>
+        <w:t xml:space="preserve"> A good example is if one has played Grand Theft Auto Vice City, in that game there was a mission where Tom had to kill some people in a shopping mall. The shopping mall was a VR 3D model where people (3d models) were shopping in outlets that were filled with 3D models, dummies, etc. Some screenshots from that mission of the game:</w:t>
+      </w:r>
+    </w:p>
+    <w:p>
+      <w:pPr>
+        <w:rPr>
+          <w:rFonts w:ascii="Times New Roman" w:hAnsi="Times New Roman" w:cs="Times New Roman"/>
+          <w:lang w:eastAsia="en-GB"/>
+        </w:rPr>
+      </w:pPr>
+      <w:r>
+        <w:rPr>
+          <w:rFonts w:ascii="Arial" w:hAnsi="Arial" w:cs="Arial"/>
+          <w:color w:val="000000"/>
+          <w:sz w:val="22"/>
+          <w:szCs w:val="22"/>
+          <w:lang w:eastAsia="en-GB"/>
+        </w:rPr>
+        <w:t xml:space="preserve">  </w:t>
       </w:r>
     </w:p>
     <w:p>
@@ -1030,24 +1334,6 @@
           </wp:anchor>
         </w:drawing>
       </w:r>
-      <w:r>
-        <w:rPr>
-          <w:lang w:val="en-US"/>
-        </w:rPr>
-        <w:t>A good example if one has played GTA vice city, in that game there was a mission where Tom had to kill some people in a Shopping mall Shopping mall was a VR 3D model people (3d models) were shopping in outlets outlets were stuffed with 3d models dummies etc.</w:t>
-      </w:r>
-      <w:r>
-        <w:rPr>
-          <w:lang w:val="en-US"/>
-        </w:rPr>
-        <w:t xml:space="preserve"> F</w:t>
-      </w:r>
-      <w:r>
-        <w:rPr>
-          <w:lang w:val="en-US"/>
-        </w:rPr>
-        <w:t>ew screenshot from that mission of game</w:t>
-      </w:r>
     </w:p>
     <w:p>
       <w:pPr>
@@ -1192,42 +1478,75 @@
           <w:lang w:val="en-US"/>
         </w:rPr>
       </w:pPr>
-      <w:bookmarkStart w:id="3" w:name="_Toc512414986"/>
+      <w:bookmarkStart w:id="4" w:name="_Toc512721873"/>
       <w:r>
         <w:rPr>
           <w:lang w:val="en-US"/>
         </w:rPr>
         <w:t>Shopping Mall:</w:t>
       </w:r>
-      <w:bookmarkEnd w:id="3"/>
-    </w:p>
-    <w:p>
-      <w:r>
-        <w:t xml:space="preserve">What my actual idea is to develop a (product) shopping mall (plaza) in VR similar to what is in this game’s screenshots. Where I’ll sale stores(shops) to different buyers, buyers could be outlets live Levis </w:t>
+      <w:bookmarkEnd w:id="4"/>
+    </w:p>
+    <w:p>
+      <w:pPr>
+        <w:rPr>
+          <w:rFonts w:ascii="Times New Roman" w:eastAsia="Times New Roman" w:hAnsi="Times New Roman" w:cs="Times New Roman"/>
+          <w:lang w:eastAsia="en-GB"/>
+        </w:rPr>
+      </w:pPr>
+      <w:r>
+        <w:rPr>
+          <w:rFonts w:ascii="Arial" w:eastAsia="Times New Roman" w:hAnsi="Arial" w:cs="Arial"/>
+          <w:color w:val="000000"/>
+          <w:sz w:val="22"/>
+          <w:szCs w:val="22"/>
+          <w:lang w:eastAsia="en-GB"/>
+        </w:rPr>
+        <w:t xml:space="preserve">What my actual idea is is to develop a (retail) shopping mall (plaza) in VR similar to what is in this game’s screenshots. Where I will sell stores (shops) to different buyers, buyers could be outlets like Levis </w:t>
       </w:r>
       <w:proofErr w:type="spellStart"/>
       <w:r>
+        <w:rPr>
+          <w:rFonts w:ascii="Arial" w:eastAsia="Times New Roman" w:hAnsi="Arial" w:cs="Arial"/>
+          <w:color w:val="000000"/>
+          <w:sz w:val="22"/>
+          <w:szCs w:val="22"/>
+          <w:lang w:eastAsia="en-GB"/>
+        </w:rPr>
         <w:t>etc</w:t>
       </w:r>
       <w:proofErr w:type="spellEnd"/>
       <w:r>
-        <w:t xml:space="preserve">, or any other shop can be built in that store similar to real world plaza including store for electrical appliances, clothes, shoes, Apple, </w:t>
+        <w:rPr>
+          <w:rFonts w:ascii="Arial" w:eastAsia="Times New Roman" w:hAnsi="Arial" w:cs="Arial"/>
+          <w:color w:val="000000"/>
+          <w:sz w:val="22"/>
+          <w:szCs w:val="22"/>
+          <w:lang w:eastAsia="en-GB"/>
+        </w:rPr>
+        <w:t xml:space="preserve">, or any other shop can be built in that store similar to a real world </w:t>
       </w:r>
       <w:proofErr w:type="spellStart"/>
       <w:r>
-        <w:t>Smasung</w:t>
+        <w:rPr>
+          <w:rFonts w:ascii="Arial" w:eastAsia="Times New Roman" w:hAnsi="Arial" w:cs="Arial"/>
+          <w:color w:val="000000"/>
+          <w:sz w:val="22"/>
+          <w:szCs w:val="22"/>
+          <w:lang w:eastAsia="en-GB"/>
+        </w:rPr>
+        <w:t>center</w:t>
       </w:r>
       <w:proofErr w:type="spellEnd"/>
       <w:r>
-        <w:t xml:space="preserve">, Car’s showroom, As this would be a VR store so we can even build a showroom for Cars, </w:t>
-      </w:r>
-      <w:proofErr w:type="spellStart"/>
-      <w:r>
-        <w:t>Helicoptores</w:t>
-      </w:r>
-      <w:proofErr w:type="spellEnd"/>
-      <w:r>
-        <w:t>, Big Airplanes or anything else that comes new in market and we can display it in one of our Stores from our shopping mall for promotions, advertisement purpose that is impossible in real world malls but we can earn a lot from these promotions too.</w:t>
+        <w:rPr>
+          <w:rFonts w:ascii="Arial" w:eastAsia="Times New Roman" w:hAnsi="Arial" w:cs="Arial"/>
+          <w:color w:val="000000"/>
+          <w:sz w:val="22"/>
+          <w:szCs w:val="22"/>
+          <w:lang w:eastAsia="en-GB"/>
+        </w:rPr>
+        <w:t xml:space="preserve"> including stores for electrical appliances, clothes, shoes, Apple, Samsung, car showrooms., As this would be a VR store, we could even build a showroom for cars, helicopters, airplanes, or anything else that comes new onto the market, and we can display it in one of our stores from our shopping mall for promotion, and advertisement purposes that are impossible in real world malls. We can also earn a lot from these promotions.</w:t>
       </w:r>
     </w:p>
     <w:p/>
@@ -1235,11 +1554,11 @@
       <w:pPr>
         <w:pStyle w:val="Heading2"/>
       </w:pPr>
-      <w:bookmarkStart w:id="4" w:name="_Toc512414987"/>
+      <w:bookmarkStart w:id="5" w:name="_Toc512721874"/>
       <w:r>
         <w:t>Shop:</w:t>
       </w:r>
-      <w:bookmarkEnd w:id="4"/>
+      <w:bookmarkEnd w:id="5"/>
     </w:p>
     <w:p>
       <w:r>
@@ -1313,134 +1632,148 @@
         </w:rPr>
         <w:t xml:space="preserve"> </w:t>
       </w:r>
-      <w:bookmarkStart w:id="5" w:name="_Toc512414988"/>
+      <w:bookmarkStart w:id="6" w:name="_Toc512721875"/>
       <w:r>
         <w:rPr>
           <w:lang w:val="en-US"/>
         </w:rPr>
         <w:t>How we can earn through Mall:</w:t>
       </w:r>
-      <w:bookmarkEnd w:id="5"/>
-    </w:p>
-    <w:p>
-      <w:pPr>
-        <w:pStyle w:val="ListParagraph"/>
+      <w:bookmarkEnd w:id="6"/>
+    </w:p>
+    <w:p>
+      <w:pPr>
+        <w:pStyle w:val="NormalWeb"/>
         <w:numPr>
           <w:ilvl w:val="0"/>
-          <w:numId w:val="1"/>
+          <w:numId w:val="6"/>
         </w:numPr>
-        <w:rPr>
-          <w:lang w:val="en-US"/>
-        </w:rPr>
-      </w:pPr>
-      <w:r>
-        <w:rPr>
-          <w:lang w:val="en-US"/>
-        </w:rPr>
-        <w:t>By Selling/Renting shops/sores in Mall.</w:t>
-      </w:r>
-    </w:p>
-    <w:p>
-      <w:pPr>
-        <w:pStyle w:val="ListParagraph"/>
+        <w:spacing w:before="0" w:beforeAutospacing="0" w:after="0" w:afterAutospacing="0"/>
+        <w:textAlignment w:val="baseline"/>
+        <w:rPr>
+          <w:rFonts w:ascii="Arial" w:hAnsi="Arial" w:cs="Arial"/>
+          <w:color w:val="000000"/>
+          <w:sz w:val="22"/>
+          <w:szCs w:val="22"/>
+        </w:rPr>
+      </w:pPr>
+      <w:r>
+        <w:rPr>
+          <w:rFonts w:ascii="Arial" w:hAnsi="Arial" w:cs="Arial"/>
+          <w:color w:val="000000"/>
+          <w:sz w:val="22"/>
+          <w:szCs w:val="22"/>
+        </w:rPr>
+        <w:t>By Selling/Renting shops/stores in the Mall.</w:t>
+      </w:r>
+    </w:p>
+    <w:p>
+      <w:pPr>
+        <w:pStyle w:val="NormalWeb"/>
         <w:numPr>
           <w:ilvl w:val="0"/>
-          <w:numId w:val="1"/>
+          <w:numId w:val="6"/>
         </w:numPr>
-        <w:rPr>
-          <w:lang w:val="en-US"/>
-        </w:rPr>
-      </w:pPr>
-      <w:r>
-        <w:rPr>
-          <w:lang w:val="en-US"/>
-        </w:rPr>
-        <w:t>By advertisement and Promotions for different products and companies.</w:t>
-      </w:r>
-    </w:p>
-    <w:p>
-      <w:pPr>
-        <w:pStyle w:val="ListParagraph"/>
+        <w:spacing w:before="0" w:beforeAutospacing="0" w:after="0" w:afterAutospacing="0"/>
+        <w:textAlignment w:val="baseline"/>
+        <w:rPr>
+          <w:rFonts w:ascii="Arial" w:hAnsi="Arial" w:cs="Arial"/>
+          <w:color w:val="000000"/>
+          <w:sz w:val="22"/>
+          <w:szCs w:val="22"/>
+        </w:rPr>
+      </w:pPr>
+      <w:r>
+        <w:rPr>
+          <w:rFonts w:ascii="Arial" w:hAnsi="Arial" w:cs="Arial"/>
+          <w:color w:val="000000"/>
+          <w:sz w:val="22"/>
+          <w:szCs w:val="22"/>
+        </w:rPr>
+        <w:t>By advertisement and promotion for different products and companies.</w:t>
+      </w:r>
+    </w:p>
+    <w:p>
+      <w:pPr>
+        <w:pStyle w:val="NormalWeb"/>
         <w:numPr>
           <w:ilvl w:val="0"/>
-          <w:numId w:val="1"/>
+          <w:numId w:val="6"/>
         </w:numPr>
-        <w:rPr>
-          <w:lang w:val="en-US"/>
-        </w:rPr>
-      </w:pPr>
-      <w:r>
-        <w:rPr>
-          <w:lang w:val="en-US"/>
-        </w:rPr>
-        <w:t>By commission in sal</w:t>
-      </w:r>
-      <w:r>
-        <w:rPr>
-          <w:lang w:val="en-US"/>
-        </w:rPr>
-        <w:t>e</w:t>
-      </w:r>
-      <w:r>
-        <w:rPr>
-          <w:lang w:val="en-US"/>
-        </w:rPr>
-        <w:t xml:space="preserve"> and purchase of Asset like (Shop/store).</w:t>
-      </w:r>
-    </w:p>
-    <w:p>
-      <w:pPr>
-        <w:pStyle w:val="ListParagraph"/>
+        <w:spacing w:before="0" w:beforeAutospacing="0" w:after="0" w:afterAutospacing="0"/>
+        <w:textAlignment w:val="baseline"/>
+        <w:rPr>
+          <w:rFonts w:ascii="Arial" w:hAnsi="Arial" w:cs="Arial"/>
+          <w:color w:val="000000"/>
+          <w:sz w:val="22"/>
+          <w:szCs w:val="22"/>
+        </w:rPr>
+      </w:pPr>
+      <w:r>
+        <w:rPr>
+          <w:rFonts w:ascii="Arial" w:hAnsi="Arial" w:cs="Arial"/>
+          <w:color w:val="000000"/>
+          <w:sz w:val="22"/>
+          <w:szCs w:val="22"/>
+        </w:rPr>
+        <w:t>By commissions from sale and purchase of products.</w:t>
+      </w:r>
+    </w:p>
+    <w:p>
+      <w:pPr>
+        <w:pStyle w:val="NormalWeb"/>
         <w:numPr>
           <w:ilvl w:val="0"/>
-          <w:numId w:val="1"/>
+          <w:numId w:val="6"/>
         </w:numPr>
-        <w:rPr>
-          <w:lang w:val="en-US"/>
-        </w:rPr>
-      </w:pPr>
-      <w:r>
-        <w:rPr>
-          <w:lang w:val="en-US"/>
-        </w:rPr>
-        <w:t xml:space="preserve">By providing different models to stores/shops, designing stores for store owners for their product. Example: Like Levis buys a store in a shopping mall at the time of buying they only get a room completely empty, then they pay interior designers to design their store, </w:t>
-      </w:r>
-      <w:proofErr w:type="spellStart"/>
-      <w:r>
-        <w:rPr>
-          <w:lang w:val="en-US"/>
-        </w:rPr>
-        <w:t>similary</w:t>
-      </w:r>
-      <w:proofErr w:type="spellEnd"/>
-      <w:r>
-        <w:rPr>
-          <w:lang w:val="en-US"/>
-        </w:rPr>
-        <w:t xml:space="preserve"> when we will sell/rent a store we will also provide them option to design their store and we can earn from this </w:t>
-      </w:r>
-      <w:proofErr w:type="spellStart"/>
-      <w:r>
-        <w:rPr>
-          <w:lang w:val="en-US"/>
-        </w:rPr>
-        <w:t>aswell</w:t>
-      </w:r>
-      <w:proofErr w:type="spellEnd"/>
-      <w:r>
-        <w:rPr>
-          <w:lang w:val="en-US"/>
-        </w:rPr>
-        <w:t>.</w:t>
-      </w:r>
-    </w:p>
-    <w:p>
-      <w:pPr>
-        <w:pStyle w:val="ListParagraph"/>
+        <w:spacing w:before="0" w:beforeAutospacing="0" w:after="0" w:afterAutospacing="0"/>
+        <w:textAlignment w:val="baseline"/>
+        <w:rPr>
+          <w:rFonts w:ascii="Arial" w:hAnsi="Arial" w:cs="Arial"/>
+          <w:color w:val="000000"/>
+          <w:sz w:val="22"/>
+          <w:szCs w:val="22"/>
+        </w:rPr>
+      </w:pPr>
+      <w:r>
+        <w:rPr>
+          <w:rFonts w:ascii="Arial" w:hAnsi="Arial" w:cs="Arial"/>
+          <w:color w:val="000000"/>
+          <w:sz w:val="22"/>
+          <w:szCs w:val="22"/>
+        </w:rPr>
+        <w:t>By providing different models to stores/shops, designing stores for store owners for their product. Example: If Levis buys a store in a shopping mall, at the time of purchase they only get a room that is completely empty, then they pay interior designers to design their store;, similarly, when we sell/rent a store we will also provide them the option to help design their store and we can earn from this as well.</w:t>
+      </w:r>
+    </w:p>
+    <w:p>
+      <w:pPr>
+        <w:pStyle w:val="NormalWeb"/>
         <w:numPr>
           <w:ilvl w:val="0"/>
-          <w:numId w:val="1"/>
+          <w:numId w:val="6"/>
         </w:numPr>
+        <w:spacing w:before="0" w:beforeAutospacing="0" w:after="0" w:afterAutospacing="0"/>
+        <w:textAlignment w:val="baseline"/>
+        <w:rPr>
+          <w:rFonts w:ascii="Arial" w:hAnsi="Arial" w:cs="Arial"/>
+          <w:color w:val="000000"/>
+          <w:sz w:val="22"/>
+          <w:szCs w:val="22"/>
+        </w:rPr>
+      </w:pPr>
+      <w:r>
+        <w:rPr>
+          <w:rFonts w:ascii="Arial" w:hAnsi="Arial" w:cs="Arial"/>
+          <w:color w:val="000000"/>
+          <w:sz w:val="22"/>
+          <w:szCs w:val="22"/>
+        </w:rPr>
+        <w:t xml:space="preserve">By opening meeting rooms for different teams. Example: suppose a team of some businessmen/developers want to conduct a meeting, unlike conventional ways of meeting such as a video conference call, we can innovate by getting their photos from their cameras and then putting them on the faces of different models and showing them all in the full room where everyone is sitting, and to them it will be like they are all present in the same room and attending a real world meeting. </w:t>
+      </w:r>
+    </w:p>
+    <w:p>
+      <w:pPr>
+        <w:pStyle w:val="Heading1"/>
         <w:rPr>
           <w:lang w:val="en-US"/>
         </w:rPr>
@@ -1449,75 +1782,23 @@
         <w:rPr>
           <w:lang w:val="en-US"/>
         </w:rPr>
-        <w:t xml:space="preserve">By opening meeting rooms for different teams. Example: Suppose A team of some businessmen/developers wants to conduct a meeting, unlike </w:t>
+        <w:t xml:space="preserve"> </w:t>
+      </w:r>
+      <w:bookmarkStart w:id="7" w:name="_Toc512721876"/>
+      <w:r>
+        <w:rPr>
+          <w:lang w:val="en-US"/>
+        </w:rPr>
+        <w:t xml:space="preserve">Integration of </w:t>
       </w:r>
       <w:proofErr w:type="spellStart"/>
       <w:r>
         <w:rPr>
           <w:lang w:val="en-US"/>
         </w:rPr>
-        <w:t>thei</w:t>
-      </w:r>
-      <w:proofErr w:type="spellEnd"/>
-      <w:r>
-        <w:rPr>
-          <w:lang w:val="en-US"/>
-        </w:rPr>
-        <w:t xml:space="preserve"> conventional way of meeting that is a video conference call we can innovate it by getting their photos from their cameras and then putting them on faces of different models </w:t>
-      </w:r>
-      <w:r>
-        <w:rPr>
-          <w:lang w:val="en-US"/>
-        </w:rPr>
-        <w:t>and showing them all the full room where everyone is sitting and to them it’ll be like they are all present in the same room</w:t>
-      </w:r>
-      <w:r>
-        <w:rPr>
-          <w:lang w:val="en-US"/>
-        </w:rPr>
-        <w:t xml:space="preserve"> and </w:t>
-      </w:r>
-      <w:r>
-        <w:rPr>
-          <w:lang w:val="en-US"/>
-        </w:rPr>
-        <w:t>attending</w:t>
-      </w:r>
-      <w:r>
-        <w:rPr>
-          <w:lang w:val="en-US"/>
-        </w:rPr>
-        <w:t xml:space="preserve"> real world meeting</w:t>
-      </w:r>
-      <w:r>
-        <w:rPr>
-          <w:lang w:val="en-US"/>
-        </w:rPr>
-        <w:t>.</w:t>
-      </w:r>
-    </w:p>
-    <w:p>
-      <w:pPr>
-        <w:pStyle w:val="Heading1"/>
-        <w:rPr>
-          <w:lang w:val="en-US"/>
-        </w:rPr>
-      </w:pPr>
-      <w:bookmarkStart w:id="6" w:name="_Toc512414989"/>
-      <w:r>
-        <w:rPr>
-          <w:lang w:val="en-US"/>
-        </w:rPr>
-        <w:t xml:space="preserve">Integration of </w:t>
-      </w:r>
-      <w:proofErr w:type="spellStart"/>
-      <w:r>
-        <w:rPr>
-          <w:lang w:val="en-US"/>
-        </w:rPr>
         <w:t>Blockchain</w:t>
       </w:r>
-      <w:bookmarkEnd w:id="6"/>
+      <w:bookmarkEnd w:id="7"/>
       <w:proofErr w:type="spellEnd"/>
     </w:p>
     <w:p>
@@ -1571,11 +1852,11 @@
       <w:pPr>
         <w:pStyle w:val="Heading2"/>
       </w:pPr>
-      <w:bookmarkStart w:id="7" w:name="_Toc512414990"/>
+      <w:bookmarkStart w:id="8" w:name="_Toc512721877"/>
       <w:r>
         <w:t>Basic Shop Token (BST)</w:t>
       </w:r>
-      <w:bookmarkEnd w:id="7"/>
+      <w:bookmarkEnd w:id="8"/>
     </w:p>
     <w:p>
       <w:r>
@@ -1587,36 +1868,15 @@
       <w:pPr>
         <w:pStyle w:val="Heading2"/>
       </w:pPr>
-      <w:bookmarkStart w:id="8" w:name="_Toc512414991"/>
-      <w:r>
-        <w:t>Access</w:t>
-      </w:r>
-      <w:r>
-        <w:t xml:space="preserve"> Shop Token (</w:t>
-      </w:r>
-      <w:r>
-        <w:t>A</w:t>
-      </w:r>
-      <w:r>
-        <w:t>ST)</w:t>
-      </w:r>
-      <w:bookmarkEnd w:id="8"/>
-    </w:p>
-    <w:p>
-      <w:r>
-        <w:t xml:space="preserve">AST is a unique token for each single shop, Every shop In mall will have it’s own unique identifier Token that can be transferred to any </w:t>
-      </w:r>
-      <w:r>
-        <w:t>buyer</w:t>
-      </w:r>
-      <w:r>
-        <w:t xml:space="preserve"> (new </w:t>
-      </w:r>
-      <w:r>
-        <w:t>owner</w:t>
-      </w:r>
-      <w:r>
-        <w:t>) of shop.</w:t>
+      <w:bookmarkStart w:id="9" w:name="_Toc512721878"/>
+      <w:r>
+        <w:t>Access Shop Token (AST)</w:t>
+      </w:r>
+      <w:bookmarkEnd w:id="9"/>
+    </w:p>
+    <w:p>
+      <w:r>
+        <w:t>AST is a unique token for each single shop, Every shop In mall will have it’s own unique identifier Token that can be transferred to any buyer (new owner) of shop.</w:t>
       </w:r>
     </w:p>
     <w:p>
@@ -1628,9 +1888,11 @@
       <w:pPr>
         <w:pStyle w:val="Heading1"/>
       </w:pPr>
+      <w:bookmarkStart w:id="10" w:name="_Toc512721879"/>
       <w:r>
         <w:t>Initial Investment:</w:t>
       </w:r>
+      <w:bookmarkEnd w:id="10"/>
     </w:p>
     <w:p>
       <w:r>
@@ -1641,9 +1903,11 @@
       <w:pPr>
         <w:pStyle w:val="Heading1"/>
       </w:pPr>
+      <w:bookmarkStart w:id="11" w:name="_Toc512721880"/>
       <w:r>
         <w:t>ICO</w:t>
       </w:r>
+      <w:bookmarkEnd w:id="11"/>
     </w:p>
     <w:p>
       <w:r>
@@ -1654,9 +1918,11 @@
       <w:pPr>
         <w:pStyle w:val="Heading2"/>
       </w:pPr>
+      <w:bookmarkStart w:id="12" w:name="_Toc512721881"/>
       <w:r>
         <w:t>Why I prefer ICO for our product?</w:t>
       </w:r>
+      <w:bookmarkEnd w:id="12"/>
     </w:p>
     <w:p>
       <w:r>
@@ -1735,10 +2001,8 @@
         <w:t>, if we have some famous and top/ better advisors in our team, because usually investors invest by seeing team and hype</w:t>
       </w:r>
     </w:p>
-    <w:p>
-      <w:bookmarkStart w:id="9" w:name="_GoBack"/>
-      <w:bookmarkEnd w:id="9"/>
-    </w:p>
+    <w:p/>
+    <w:bookmarkEnd w:id="0"/>
     <w:sectPr>
       <w:pgSz w:w="11900" w:h="16840"/>
       <w:pgMar w:top="1440" w:right="1440" w:bottom="1440" w:left="1440" w:header="708" w:footer="708" w:gutter="0"/>
@@ -1752,6 +2016,155 @@
 <file path=word/numbering.xml><?xml version="1.0" encoding="utf-8"?>
 <w:numbering xmlns:wpc="http://schemas.microsoft.com/office/word/2010/wordprocessingCanvas" xmlns:mo="http://schemas.microsoft.com/office/mac/office/2008/main" xmlns:mc="http://schemas.openxmlformats.org/markup-compatibility/2006" xmlns:mv="urn:schemas-microsoft-com:mac:vml" xmlns:o="urn:schemas-microsoft-com:office:office" xmlns:r="http://schemas.openxmlformats.org/officeDocument/2006/relationships" xmlns:m="http://schemas.openxmlformats.org/officeDocument/2006/math" xmlns:v="urn:schemas-microsoft-com:vml" xmlns:wp14="http://schemas.microsoft.com/office/word/2010/wordprocessingDrawing" xmlns:wp="http://schemas.openxmlformats.org/drawingml/2006/wordprocessingDrawing" xmlns:w10="urn:schemas-microsoft-com:office:word" xmlns:w="http://schemas.openxmlformats.org/wordprocessingml/2006/main" xmlns:w14="http://schemas.microsoft.com/office/word/2010/wordml" xmlns:w15="http://schemas.microsoft.com/office/word/2012/wordml" xmlns:wpg="http://schemas.microsoft.com/office/word/2010/wordprocessingGroup" xmlns:wpi="http://schemas.microsoft.com/office/word/2010/wordprocessingInk" xmlns:wne="http://schemas.microsoft.com/office/word/2006/wordml" xmlns:wps="http://schemas.microsoft.com/office/word/2010/wordprocessingShape" mc:Ignorable="w14 w15 wp14">
   <w:abstractNum w:abstractNumId="0">
+    <w:nsid w:val="0A6C79DD"/>
+    <w:multiLevelType w:val="multilevel"/>
+    <w:tmpl w:val="EBA498D4"/>
+    <w:lvl w:ilvl="0">
+      <w:start w:val="1"/>
+      <w:numFmt w:val="bullet"/>
+      <w:lvlText w:val=""/>
+      <w:lvlJc w:val="left"/>
+      <w:pPr>
+        <w:tabs>
+          <w:tab w:val="num" w:pos="720"/>
+        </w:tabs>
+        <w:ind w:left="720" w:hanging="360"/>
+      </w:pPr>
+      <w:rPr>
+        <w:rFonts w:ascii="Symbol" w:hAnsi="Symbol" w:hint="default"/>
+        <w:sz w:val="20"/>
+      </w:rPr>
+    </w:lvl>
+    <w:lvl w:ilvl="1" w:tentative="1">
+      <w:start w:val="1"/>
+      <w:numFmt w:val="bullet"/>
+      <w:lvlText w:val="o"/>
+      <w:lvlJc w:val="left"/>
+      <w:pPr>
+        <w:tabs>
+          <w:tab w:val="num" w:pos="1440"/>
+        </w:tabs>
+        <w:ind w:left="1440" w:hanging="360"/>
+      </w:pPr>
+      <w:rPr>
+        <w:rFonts w:ascii="Courier New" w:hAnsi="Courier New" w:hint="default"/>
+        <w:sz w:val="20"/>
+      </w:rPr>
+    </w:lvl>
+    <w:lvl w:ilvl="2" w:tentative="1">
+      <w:start w:val="1"/>
+      <w:numFmt w:val="bullet"/>
+      <w:lvlText w:val=""/>
+      <w:lvlJc w:val="left"/>
+      <w:pPr>
+        <w:tabs>
+          <w:tab w:val="num" w:pos="2160"/>
+        </w:tabs>
+        <w:ind w:left="2160" w:hanging="360"/>
+      </w:pPr>
+      <w:rPr>
+        <w:rFonts w:ascii="Wingdings" w:hAnsi="Wingdings" w:hint="default"/>
+        <w:sz w:val="20"/>
+      </w:rPr>
+    </w:lvl>
+    <w:lvl w:ilvl="3" w:tentative="1">
+      <w:start w:val="1"/>
+      <w:numFmt w:val="bullet"/>
+      <w:lvlText w:val=""/>
+      <w:lvlJc w:val="left"/>
+      <w:pPr>
+        <w:tabs>
+          <w:tab w:val="num" w:pos="2880"/>
+        </w:tabs>
+        <w:ind w:left="2880" w:hanging="360"/>
+      </w:pPr>
+      <w:rPr>
+        <w:rFonts w:ascii="Wingdings" w:hAnsi="Wingdings" w:hint="default"/>
+        <w:sz w:val="20"/>
+      </w:rPr>
+    </w:lvl>
+    <w:lvl w:ilvl="4" w:tentative="1">
+      <w:start w:val="1"/>
+      <w:numFmt w:val="bullet"/>
+      <w:lvlText w:val=""/>
+      <w:lvlJc w:val="left"/>
+      <w:pPr>
+        <w:tabs>
+          <w:tab w:val="num" w:pos="3600"/>
+        </w:tabs>
+        <w:ind w:left="3600" w:hanging="360"/>
+      </w:pPr>
+      <w:rPr>
+        <w:rFonts w:ascii="Wingdings" w:hAnsi="Wingdings" w:hint="default"/>
+        <w:sz w:val="20"/>
+      </w:rPr>
+    </w:lvl>
+    <w:lvl w:ilvl="5" w:tentative="1">
+      <w:start w:val="1"/>
+      <w:numFmt w:val="bullet"/>
+      <w:lvlText w:val=""/>
+      <w:lvlJc w:val="left"/>
+      <w:pPr>
+        <w:tabs>
+          <w:tab w:val="num" w:pos="4320"/>
+        </w:tabs>
+        <w:ind w:left="4320" w:hanging="360"/>
+      </w:pPr>
+      <w:rPr>
+        <w:rFonts w:ascii="Wingdings" w:hAnsi="Wingdings" w:hint="default"/>
+        <w:sz w:val="20"/>
+      </w:rPr>
+    </w:lvl>
+    <w:lvl w:ilvl="6" w:tentative="1">
+      <w:start w:val="1"/>
+      <w:numFmt w:val="bullet"/>
+      <w:lvlText w:val=""/>
+      <w:lvlJc w:val="left"/>
+      <w:pPr>
+        <w:tabs>
+          <w:tab w:val="num" w:pos="5040"/>
+        </w:tabs>
+        <w:ind w:left="5040" w:hanging="360"/>
+      </w:pPr>
+      <w:rPr>
+        <w:rFonts w:ascii="Wingdings" w:hAnsi="Wingdings" w:hint="default"/>
+        <w:sz w:val="20"/>
+      </w:rPr>
+    </w:lvl>
+    <w:lvl w:ilvl="7" w:tentative="1">
+      <w:start w:val="1"/>
+      <w:numFmt w:val="bullet"/>
+      <w:lvlText w:val=""/>
+      <w:lvlJc w:val="left"/>
+      <w:pPr>
+        <w:tabs>
+          <w:tab w:val="num" w:pos="5760"/>
+        </w:tabs>
+        <w:ind w:left="5760" w:hanging="360"/>
+      </w:pPr>
+      <w:rPr>
+        <w:rFonts w:ascii="Wingdings" w:hAnsi="Wingdings" w:hint="default"/>
+        <w:sz w:val="20"/>
+      </w:rPr>
+    </w:lvl>
+    <w:lvl w:ilvl="8" w:tentative="1">
+      <w:start w:val="1"/>
+      <w:numFmt w:val="bullet"/>
+      <w:lvlText w:val=""/>
+      <w:lvlJc w:val="left"/>
+      <w:pPr>
+        <w:tabs>
+          <w:tab w:val="num" w:pos="6480"/>
+        </w:tabs>
+        <w:ind w:left="6480" w:hanging="360"/>
+      </w:pPr>
+      <w:rPr>
+        <w:rFonts w:ascii="Wingdings" w:hAnsi="Wingdings" w:hint="default"/>
+        <w:sz w:val="20"/>
+      </w:rPr>
+    </w:lvl>
+  </w:abstractNum>
+  <w:abstractNum w:abstractNumId="1">
     <w:nsid w:val="17030847"/>
     <w:multiLevelType w:val="hybridMultilevel"/>
     <w:tmpl w:val="5EA441FA"/>
@@ -1864,7 +2277,7 @@
       </w:rPr>
     </w:lvl>
   </w:abstractNum>
-  <w:abstractNum w:abstractNumId="1">
+  <w:abstractNum w:abstractNumId="2">
     <w:nsid w:val="4D2D72D4"/>
     <w:multiLevelType w:val="hybridMultilevel"/>
     <w:tmpl w:val="F00EC896"/>
@@ -1977,7 +2390,7 @@
       </w:rPr>
     </w:lvl>
   </w:abstractNum>
-  <w:abstractNum w:abstractNumId="2">
+  <w:abstractNum w:abstractNumId="3">
     <w:nsid w:val="51A31091"/>
     <w:multiLevelType w:val="hybridMultilevel"/>
     <w:tmpl w:val="9F2497A2"/>
@@ -2090,7 +2503,7 @@
       </w:rPr>
     </w:lvl>
   </w:abstractNum>
-  <w:abstractNum w:abstractNumId="3">
+  <w:abstractNum w:abstractNumId="4">
     <w:nsid w:val="6A0D33F3"/>
     <w:multiLevelType w:val="hybridMultilevel"/>
     <w:tmpl w:val="47060438"/>
@@ -2203,7 +2616,7 @@
       </w:rPr>
     </w:lvl>
   </w:abstractNum>
-  <w:abstractNum w:abstractNumId="4">
+  <w:abstractNum w:abstractNumId="5">
     <w:nsid w:val="73C635EA"/>
     <w:multiLevelType w:val="hybridMultilevel"/>
     <w:tmpl w:val="2C0048CA"/>
@@ -2317,19 +2730,22 @@
     </w:lvl>
   </w:abstractNum>
   <w:num w:numId="1">
+    <w:abstractNumId w:val="4"/>
+  </w:num>
+  <w:num w:numId="2">
+    <w:abstractNumId w:val="5"/>
+  </w:num>
+  <w:num w:numId="3">
+    <w:abstractNumId w:val="1"/>
+  </w:num>
+  <w:num w:numId="4">
     <w:abstractNumId w:val="3"/>
   </w:num>
-  <w:num w:numId="2">
-    <w:abstractNumId w:val="4"/>
-  </w:num>
-  <w:num w:numId="3">
-    <w:abstractNumId w:val="0"/>
-  </w:num>
-  <w:num w:numId="4">
+  <w:num w:numId="5">
     <w:abstractNumId w:val="2"/>
   </w:num>
-  <w:num w:numId="5">
-    <w:abstractNumId w:val="1"/>
+  <w:num w:numId="6">
+    <w:abstractNumId w:val="0"/>
   </w:num>
 </w:numbering>
 </file>
@@ -3022,6 +3438,21 @@
       <w:u w:val="single"/>
     </w:rPr>
   </w:style>
+  <w:style w:type="paragraph" w:styleId="NormalWeb">
+    <w:name w:val="Normal (Web)"/>
+    <w:basedOn w:val="Normal"/>
+    <w:uiPriority w:val="99"/>
+    <w:semiHidden/>
+    <w:unhideWhenUsed/>
+    <w:rsid w:val="00631280"/>
+    <w:pPr>
+      <w:spacing w:before="100" w:beforeAutospacing="1" w:after="100" w:afterAutospacing="1"/>
+    </w:pPr>
+    <w:rPr>
+      <w:rFonts w:ascii="Times New Roman" w:hAnsi="Times New Roman" w:cs="Times New Roman"/>
+      <w:lang w:eastAsia="en-GB"/>
+    </w:rPr>
+  </w:style>
 </w:styles>
 </file>
 
@@ -3291,7 +3722,7 @@
 </file>
 
 <file path=customXml/itemProps1.xml><?xml version="1.0" encoding="utf-8"?>
-<ds:datastoreItem xmlns:ds="http://schemas.openxmlformats.org/officeDocument/2006/customXml" ds:itemID="{A9607424-DA74-2445-8FC4-D47586235800}">
+<ds:datastoreItem xmlns:ds="http://schemas.openxmlformats.org/officeDocument/2006/customXml" ds:itemID="{4536E9F8-0B09-C94C-BDD3-887528963552}">
   <ds:schemaRefs>
     <ds:schemaRef ds:uri="http://schemas.openxmlformats.org/officeDocument/2006/bibliography"/>
   </ds:schemaRefs>

</xml_diff>